<commit_message>
mai liste des risques en cours
mai liste des risques en cours
</commit_message>
<xml_diff>
--- a/Dossier/Liste des risques.docx
+++ b/Dossier/Liste des risques.docx
@@ -1,6 +1,6 @@
 
 <file path=word/document.xml><?xml version="1.0" encoding="utf-8"?>
-<w:document xmlns:wpc="http://schemas.microsoft.com/office/word/2010/wordprocessingCanvas" xmlns:mc="http://schemas.openxmlformats.org/markup-compatibility/2006" xmlns:o="urn:schemas-microsoft-com:office:office" xmlns:r="http://schemas.openxmlformats.org/officeDocument/2006/relationships" xmlns:m="http://schemas.openxmlformats.org/officeDocument/2006/math" xmlns:v="urn:schemas-microsoft-com:vml" xmlns:wp14="http://schemas.microsoft.com/office/word/2010/wordprocessingDrawing" xmlns:wp="http://schemas.openxmlformats.org/drawingml/2006/wordprocessingDrawing" xmlns:w10="urn:schemas-microsoft-com:office:word" xmlns:w="http://schemas.openxmlformats.org/wordprocessingml/2006/main" xmlns:w14="http://schemas.microsoft.com/office/word/2010/wordml" xmlns:w15="http://schemas.microsoft.com/office/word/2012/wordml" xmlns:wpg="http://schemas.microsoft.com/office/word/2010/wordprocessingGroup" xmlns:wpi="http://schemas.microsoft.com/office/word/2010/wordprocessingInk" xmlns:wne="http://schemas.microsoft.com/office/word/2006/wordml" xmlns:wps="http://schemas.microsoft.com/office/word/2010/wordprocessingShape" mc:Ignorable="w14 w15 wp14">
+<w:document xmlns:wpc="http://schemas.microsoft.com/office/word/2010/wordprocessingCanvas" xmlns:mo="http://schemas.microsoft.com/office/mac/office/2008/main" xmlns:mc="http://schemas.openxmlformats.org/markup-compatibility/2006" xmlns:mv="urn:schemas-microsoft-com:mac:vml" xmlns:o="urn:schemas-microsoft-com:office:office" xmlns:r="http://schemas.openxmlformats.org/officeDocument/2006/relationships" xmlns:m="http://schemas.openxmlformats.org/officeDocument/2006/math" xmlns:v="urn:schemas-microsoft-com:vml" xmlns:wp14="http://schemas.microsoft.com/office/word/2010/wordprocessingDrawing" xmlns:wp="http://schemas.openxmlformats.org/drawingml/2006/wordprocessingDrawing" xmlns:w10="urn:schemas-microsoft-com:office:word" xmlns:w="http://schemas.openxmlformats.org/wordprocessingml/2006/main" xmlns:w14="http://schemas.microsoft.com/office/word/2010/wordml" xmlns:w15="http://schemas.microsoft.com/office/word/2012/wordml" xmlns:wpg="http://schemas.microsoft.com/office/word/2010/wordprocessingGroup" xmlns:wpi="http://schemas.microsoft.com/office/word/2010/wordprocessingInk" xmlns:wne="http://schemas.microsoft.com/office/word/2006/wordml" xmlns:wps="http://schemas.microsoft.com/office/word/2010/wordprocessingShape" mc:Ignorable="w14 w15 wp14">
   <w:body>
     <w:p>
       <w:pPr>
@@ -71,7 +71,7 @@
       <w:r>
         <w:rPr>
           <w:noProof/>
-          <w:lang w:eastAsia="fr-CH"/>
+          <w:lang w:val="fr-FR" w:eastAsia="fr-FR"/>
         </w:rPr>
         <mc:AlternateContent>
           <mc:Choice Requires="wpg">
@@ -179,7 +179,7 @@
               </wp:inline>
             </w:drawing>
           </mc:Choice>
-          <mc:Fallback xmlns:mv="urn:schemas-microsoft-com:mac:vml" xmlns:mo="http://schemas.microsoft.com/office/mac/office/2008/main">
+          <mc:Fallback>
             <w:pict>
               <v:group w14:anchorId="2884958E" id="Groupe 5" o:spid="_x0000_s1026" style="width:328.2pt;height:136.5pt;mso-position-horizontal-relative:char;mso-position-vertical-relative:line" coordsize="41681,17335" o:gfxdata="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">
                 <v:shapetype id="_x0000_t75" coordsize="21600,21600" o:spt="75" o:preferrelative="t" path="m@4@5l@4@11@9@11@9@5xe" filled="f" stroked="f">
@@ -277,7 +277,6 @@
         </w:rPr>
         <w:tab/>
       </w:r>
-      <w:proofErr w:type="spellStart"/>
       <w:r>
         <w:rPr>
           <w:sz w:val="28"/>
@@ -286,7 +285,6 @@
         </w:rPr>
         <w:t>Noctambus</w:t>
       </w:r>
-      <w:proofErr w:type="spellEnd"/>
     </w:p>
     <w:p>
       <w:pPr>
@@ -751,11 +749,11 @@
         </w:sectPr>
       </w:pPr>
     </w:p>
-    <w:bookmarkStart w:id="0" w:name="_Toc433697893" w:displacedByCustomXml="next"/>
-    <w:bookmarkStart w:id="1" w:name="_Toc431491041" w:displacedByCustomXml="next"/>
+    <w:bookmarkStart w:id="0" w:name="_Toc431807996" w:displacedByCustomXml="next"/>
+    <w:bookmarkStart w:id="1" w:name="_Toc431390427" w:displacedByCustomXml="next"/>
     <w:bookmarkStart w:id="2" w:name="_Toc431388053" w:displacedByCustomXml="next"/>
-    <w:bookmarkStart w:id="3" w:name="_Toc431390427" w:displacedByCustomXml="next"/>
-    <w:bookmarkStart w:id="4" w:name="_Toc431807996" w:displacedByCustomXml="next"/>
+    <w:bookmarkStart w:id="3" w:name="_Toc431491041" w:displacedByCustomXml="next"/>
+    <w:bookmarkStart w:id="4" w:name="_Toc433697893" w:displacedByCustomXml="next"/>
     <w:sdt>
       <w:sdtPr>
         <w:rPr>
@@ -813,8 +811,6 @@
             <w:fldChar w:fldCharType="separate"/>
           </w:r>
         </w:p>
-        <w:bookmarkStart w:id="5" w:name="_GoBack"/>
-        <w:bookmarkEnd w:id="5"/>
         <w:p>
           <w:pPr>
             <w:pStyle w:val="TM1"/>
@@ -831,108 +827,63 @@
               <w:lang w:val="fr-CH" w:eastAsia="fr-CH"/>
             </w:rPr>
           </w:pPr>
-          <w:r>
-            <w:rPr>
-              <w:rStyle w:val="Lienhypertexte"/>
-              <w:noProof/>
-            </w:rPr>
-            <w:fldChar w:fldCharType="begin"/>
-          </w:r>
-          <w:r>
-            <w:rPr>
-              <w:rStyle w:val="Lienhypertexte"/>
-              <w:noProof/>
-            </w:rPr>
-            <w:instrText xml:space="preserve"> </w:instrText>
-          </w:r>
-          <w:r>
-            <w:rPr>
-              <w:noProof/>
-            </w:rPr>
-            <w:instrText>HYPERLINK \l "_Toc433697893"</w:instrText>
-          </w:r>
-          <w:r>
-            <w:rPr>
-              <w:rStyle w:val="Lienhypertexte"/>
-              <w:noProof/>
-            </w:rPr>
-            <w:instrText xml:space="preserve"> </w:instrText>
-          </w:r>
-          <w:r>
-            <w:rPr>
-              <w:rStyle w:val="Lienhypertexte"/>
-              <w:noProof/>
-            </w:rPr>
-          </w:r>
-          <w:r>
-            <w:rPr>
-              <w:rStyle w:val="Lienhypertexte"/>
-              <w:noProof/>
-            </w:rPr>
-            <w:fldChar w:fldCharType="separate"/>
-          </w:r>
-          <w:r>
-            <w:rPr>
-              <w:rStyle w:val="Lienhypertexte"/>
-              <w:noProof/>
-            </w:rPr>
-            <w:t>Table des matières</w:t>
-          </w:r>
-          <w:r>
-            <w:rPr>
-              <w:noProof/>
-              <w:webHidden/>
-            </w:rPr>
-            <w:tab/>
-          </w:r>
-          <w:r>
-            <w:rPr>
-              <w:noProof/>
-              <w:webHidden/>
-            </w:rPr>
-            <w:fldChar w:fldCharType="begin"/>
-          </w:r>
-          <w:r>
-            <w:rPr>
-              <w:noProof/>
-              <w:webHidden/>
-            </w:rPr>
-            <w:instrText xml:space="preserve"> PAGEREF _Toc433697893 \h </w:instrText>
-          </w:r>
-          <w:r>
-            <w:rPr>
-              <w:noProof/>
-              <w:webHidden/>
-            </w:rPr>
-          </w:r>
-          <w:r>
-            <w:rPr>
-              <w:noProof/>
-              <w:webHidden/>
-            </w:rPr>
-            <w:fldChar w:fldCharType="separate"/>
-          </w:r>
-          <w:r>
-            <w:rPr>
-              <w:noProof/>
-              <w:webHidden/>
-            </w:rPr>
-            <w:t>2</w:t>
-          </w:r>
-          <w:r>
-            <w:rPr>
-              <w:noProof/>
-              <w:webHidden/>
-            </w:rPr>
-            <w:fldChar w:fldCharType="end"/>
-          </w:r>
-          <w:r>
-            <w:rPr>
-              <w:rStyle w:val="Lienhypertexte"/>
-              <w:noProof/>
-            </w:rPr>
-            <w:fldChar w:fldCharType="end"/>
-          </w:r>
+          <w:hyperlink w:anchor="_Toc433697893" w:history="1">
+            <w:r>
+              <w:rPr>
+                <w:rStyle w:val="Lienhypertexte"/>
+                <w:noProof/>
+              </w:rPr>
+              <w:t>Table des matières</w:t>
+            </w:r>
+            <w:r>
+              <w:rPr>
+                <w:noProof/>
+                <w:webHidden/>
+              </w:rPr>
+              <w:tab/>
+            </w:r>
+            <w:r>
+              <w:rPr>
+                <w:noProof/>
+                <w:webHidden/>
+              </w:rPr>
+              <w:fldChar w:fldCharType="begin"/>
+            </w:r>
+            <w:r>
+              <w:rPr>
+                <w:noProof/>
+                <w:webHidden/>
+              </w:rPr>
+              <w:instrText xml:space="preserve"> PAGEREF _Toc433697893 \h </w:instrText>
+            </w:r>
+            <w:r>
+              <w:rPr>
+                <w:noProof/>
+                <w:webHidden/>
+              </w:rPr>
+            </w:r>
+            <w:r>
+              <w:rPr>
+                <w:noProof/>
+                <w:webHidden/>
+              </w:rPr>
+              <w:fldChar w:fldCharType="separate"/>
+            </w:r>
+            <w:r>
+              <w:rPr>
+                <w:noProof/>
+                <w:webHidden/>
+              </w:rPr>
+              <w:t>2</w:t>
+            </w:r>
+            <w:r>
+              <w:rPr>
+                <w:noProof/>
+                <w:webHidden/>
+              </w:rPr>
+              <w:fldChar w:fldCharType="end"/>
+            </w:r>
+          </w:hyperlink>
         </w:p>
         <w:p>
           <w:pPr>
@@ -2263,23 +2214,23 @@
         <w:pStyle w:val="Titre1"/>
         <w:ind w:left="567" w:hanging="567"/>
       </w:pPr>
-      <w:bookmarkStart w:id="6" w:name="_Toc433697894"/>
+      <w:bookmarkStart w:id="5" w:name="_Toc433697894"/>
       <w:r>
         <w:lastRenderedPageBreak/>
         <w:t>Introduction</w:t>
       </w:r>
+      <w:bookmarkEnd w:id="5"/>
+    </w:p>
+    <w:p>
+      <w:pPr>
+        <w:pStyle w:val="Titre2"/>
+      </w:pPr>
+      <w:bookmarkStart w:id="6" w:name="_Toc433697895"/>
+      <w:bookmarkStart w:id="7" w:name="_Toc433290867"/>
+      <w:r>
+        <w:t>Objectif</w:t>
+      </w:r>
       <w:bookmarkEnd w:id="6"/>
-    </w:p>
-    <w:p>
-      <w:pPr>
-        <w:pStyle w:val="Titre2"/>
-      </w:pPr>
-      <w:bookmarkStart w:id="7" w:name="_Toc433290867"/>
-      <w:bookmarkStart w:id="8" w:name="_Toc433697895"/>
-      <w:r>
-        <w:t>Objectif</w:t>
-      </w:r>
-      <w:bookmarkEnd w:id="8"/>
     </w:p>
     <w:p>
       <w:pPr>
@@ -2327,12 +2278,12 @@
           <w:szCs w:val="24"/>
         </w:rPr>
       </w:pPr>
-      <w:bookmarkStart w:id="9" w:name="_Toc433697896"/>
+      <w:bookmarkStart w:id="8" w:name="_Toc433697896"/>
       <w:r>
         <w:t>Portée</w:t>
       </w:r>
       <w:bookmarkEnd w:id="7"/>
-      <w:bookmarkEnd w:id="9"/>
+      <w:bookmarkEnd w:id="8"/>
       <w:r>
         <w:t xml:space="preserve"> </w:t>
       </w:r>
@@ -2355,23 +2306,7 @@
           <w:rFonts w:cs="Arial"/>
           <w:szCs w:val="24"/>
         </w:rPr>
-        <w:t xml:space="preserve">Cette liste de risque concerne uniquement le projet </w:t>
-      </w:r>
-      <w:proofErr w:type="spellStart"/>
-      <w:r>
-        <w:rPr>
-          <w:rFonts w:cs="Arial"/>
-          <w:szCs w:val="24"/>
-        </w:rPr>
-        <w:t>Noctambus</w:t>
-      </w:r>
-      <w:proofErr w:type="spellEnd"/>
-      <w:r>
-        <w:rPr>
-          <w:rFonts w:cs="Arial"/>
-          <w:szCs w:val="24"/>
-        </w:rPr>
-        <w:t xml:space="preserve"> dans le cadre du module 645-1 « intégration professionnelle » de la Haute École de Gestion de Genève. </w:t>
+        <w:t xml:space="preserve">Cette liste de risque concerne uniquement le projet Noctambus dans le cadre du module 645-1 « intégration professionnelle » de la Haute École de Gestion de Genève. </w:t>
       </w:r>
     </w:p>
     <w:p>
@@ -2383,13 +2318,13 @@
           <w:szCs w:val="24"/>
         </w:rPr>
       </w:pPr>
-      <w:bookmarkStart w:id="10" w:name="_Toc433290868"/>
-      <w:bookmarkStart w:id="11" w:name="_Toc433697897"/>
+      <w:bookmarkStart w:id="9" w:name="_Toc433290868"/>
+      <w:bookmarkStart w:id="10" w:name="_Toc433697897"/>
       <w:r>
         <w:t>Définitions et acronymes</w:t>
       </w:r>
+      <w:bookmarkEnd w:id="9"/>
       <w:bookmarkEnd w:id="10"/>
-      <w:bookmarkEnd w:id="11"/>
       <w:r>
         <w:t xml:space="preserve"> </w:t>
       </w:r>
@@ -2438,7 +2373,7 @@
     </w:p>
     <w:p>
       <w:pPr>
-        <w:pStyle w:val="Paragraphedeliste"/>
+        <w:pStyle w:val="Pardeliste"/>
         <w:widowControl w:val="0"/>
         <w:numPr>
           <w:ilvl w:val="0"/>
@@ -2465,7 +2400,7 @@
     </w:p>
     <w:p>
       <w:pPr>
-        <w:pStyle w:val="Paragraphedeliste"/>
+        <w:pStyle w:val="Pardeliste"/>
         <w:widowControl w:val="0"/>
         <w:numPr>
           <w:ilvl w:val="0"/>
@@ -2492,7 +2427,7 @@
     </w:p>
     <w:p>
       <w:pPr>
-        <w:pStyle w:val="Paragraphedeliste"/>
+        <w:pStyle w:val="Pardeliste"/>
         <w:widowControl w:val="0"/>
         <w:numPr>
           <w:ilvl w:val="0"/>
@@ -2519,7 +2454,7 @@
     </w:p>
     <w:p>
       <w:pPr>
-        <w:pStyle w:val="Paragraphedeliste"/>
+        <w:pStyle w:val="Pardeliste"/>
         <w:widowControl w:val="0"/>
         <w:numPr>
           <w:ilvl w:val="0"/>
@@ -2553,89 +2488,89 @@
           <w:szCs w:val="24"/>
         </w:rPr>
       </w:pPr>
-      <w:bookmarkStart w:id="12" w:name="_Toc433290869"/>
-      <w:bookmarkStart w:id="13" w:name="_Toc433697898"/>
+      <w:bookmarkStart w:id="11" w:name="_Toc433290869"/>
+      <w:bookmarkStart w:id="12" w:name="_Toc433697898"/>
       <w:r>
         <w:t>Vue d'ensemble</w:t>
       </w:r>
+      <w:bookmarkEnd w:id="11"/>
       <w:bookmarkEnd w:id="12"/>
+      <w:r>
+        <w:t xml:space="preserve"> </w:t>
+      </w:r>
+    </w:p>
+    <w:p>
+      <w:pPr>
+        <w:ind w:left="567"/>
+        <w:rPr>
+          <w:szCs w:val="24"/>
+          <w:lang w:val="fr-CH" w:eastAsia="ja-JP"/>
+        </w:rPr>
+      </w:pPr>
+      <w:r>
+        <w:rPr>
+          <w:szCs w:val="24"/>
+          <w:lang w:val="fr-CH" w:eastAsia="ja-JP"/>
+        </w:rPr>
+        <w:t xml:space="preserve">Dans ce document, les risques sont classés par différent niveau. </w:t>
+      </w:r>
+      <w:r>
+        <w:rPr>
+          <w:szCs w:val="24"/>
+          <w:lang w:val="fr-CH" w:eastAsia="ja-JP"/>
+        </w:rPr>
+        <w:t>Quel impact on sur le projet avec les mesures nécessaire</w:t>
+      </w:r>
+      <w:r>
+        <w:rPr>
+          <w:szCs w:val="24"/>
+          <w:lang w:val="fr-CH" w:eastAsia="ja-JP"/>
+        </w:rPr>
+        <w:t>s</w:t>
+      </w:r>
+      <w:r>
+        <w:rPr>
+          <w:szCs w:val="24"/>
+          <w:lang w:val="fr-CH" w:eastAsia="ja-JP"/>
+        </w:rPr>
+        <w:t xml:space="preserve"> en cas de problème.</w:t>
+      </w:r>
+    </w:p>
+    <w:p>
+      <w:pPr>
+        <w:ind w:left="567"/>
+        <w:rPr>
+          <w:szCs w:val="24"/>
+          <w:lang w:val="fr-CH" w:eastAsia="ja-JP"/>
+        </w:rPr>
+      </w:pPr>
+    </w:p>
+    <w:p>
+      <w:pPr>
+        <w:pStyle w:val="Titre1"/>
+        <w:rPr>
+          <w:lang w:eastAsia="ja-JP"/>
+        </w:rPr>
+      </w:pPr>
+      <w:bookmarkStart w:id="13" w:name="_Toc433697899"/>
+      <w:r>
+        <w:rPr>
+          <w:lang w:eastAsia="ja-JP"/>
+        </w:rPr>
+        <w:t>Risque</w:t>
+      </w:r>
       <w:bookmarkEnd w:id="13"/>
-      <w:r>
-        <w:t xml:space="preserve"> </w:t>
-      </w:r>
-    </w:p>
-    <w:p>
-      <w:pPr>
-        <w:ind w:left="567"/>
-        <w:rPr>
-          <w:szCs w:val="24"/>
-          <w:lang w:val="fr-CH" w:eastAsia="ja-JP"/>
-        </w:rPr>
-      </w:pPr>
-      <w:r>
-        <w:rPr>
-          <w:szCs w:val="24"/>
-          <w:lang w:val="fr-CH" w:eastAsia="ja-JP"/>
-        </w:rPr>
-        <w:t xml:space="preserve">Dans ce document, les risques sont classés par différent niveau. </w:t>
-      </w:r>
-      <w:r>
-        <w:rPr>
-          <w:szCs w:val="24"/>
-          <w:lang w:val="fr-CH" w:eastAsia="ja-JP"/>
-        </w:rPr>
-        <w:t>Quel impact on sur le projet avec les mesures nécessaire</w:t>
-      </w:r>
-      <w:r>
-        <w:rPr>
-          <w:szCs w:val="24"/>
-          <w:lang w:val="fr-CH" w:eastAsia="ja-JP"/>
-        </w:rPr>
-        <w:t>s</w:t>
-      </w:r>
-      <w:r>
-        <w:rPr>
-          <w:szCs w:val="24"/>
-          <w:lang w:val="fr-CH" w:eastAsia="ja-JP"/>
-        </w:rPr>
-        <w:t xml:space="preserve"> en cas de problème.</w:t>
-      </w:r>
-    </w:p>
-    <w:p>
-      <w:pPr>
-        <w:ind w:left="567"/>
-        <w:rPr>
-          <w:szCs w:val="24"/>
-          <w:lang w:val="fr-CH" w:eastAsia="ja-JP"/>
-        </w:rPr>
-      </w:pPr>
-    </w:p>
-    <w:p>
-      <w:pPr>
-        <w:pStyle w:val="Titre1"/>
-        <w:rPr>
-          <w:lang w:eastAsia="ja-JP"/>
-        </w:rPr>
-      </w:pPr>
-      <w:bookmarkStart w:id="14" w:name="_Toc433697899"/>
-      <w:r>
-        <w:rPr>
-          <w:lang w:eastAsia="ja-JP"/>
-        </w:rPr>
-        <w:t>Risque</w:t>
-      </w:r>
-      <w:bookmarkEnd w:id="14"/>
     </w:p>
     <w:p>
       <w:pPr>
         <w:pStyle w:val="Titre2"/>
         <w:jc w:val="left"/>
       </w:pPr>
-      <w:bookmarkStart w:id="15" w:name="_Toc433697900"/>
+      <w:bookmarkStart w:id="14" w:name="_Toc433697900"/>
       <w:r>
         <w:t>Classification des risques</w:t>
       </w:r>
-      <w:bookmarkEnd w:id="15"/>
+      <w:bookmarkEnd w:id="14"/>
     </w:p>
     <w:p>
       <w:pPr>
@@ -3357,7 +3292,13 @@
         <w:rPr>
           <w:lang w:val="fr-CH" w:eastAsia="ja-JP"/>
         </w:rPr>
-        <w:t>Mesure de contrôle</w:t>
+        <w:t xml:space="preserve">Mesure de </w:t>
+      </w:r>
+      <w:r>
+        <w:rPr>
+          <w:lang w:val="fr-CH" w:eastAsia="ja-JP"/>
+        </w:rPr>
+        <w:t>maîtrise</w:t>
       </w:r>
     </w:p>
     <w:tbl>
@@ -3432,7 +3373,7 @@
               <w:rPr>
                 <w:lang w:val="fr-CH" w:eastAsia="ja-JP"/>
               </w:rPr>
-              <w:t>Le problème peut être résolu rapidement et n’entraine pas de retard.</w:t>
+              <w:t>Le risque peut être facilement maitrise.</w:t>
             </w:r>
           </w:p>
         </w:tc>
@@ -3477,7 +3418,7 @@
               <w:rPr>
                 <w:lang w:val="fr-CH" w:eastAsia="ja-JP"/>
               </w:rPr>
-              <w:t>Majeur</w:t>
+              <w:t>Moyen</w:t>
             </w:r>
           </w:p>
         </w:tc>
@@ -3497,7 +3438,19 @@
               <w:rPr>
                 <w:lang w:val="fr-CH" w:eastAsia="ja-JP"/>
               </w:rPr>
-              <w:t>Le problème nécessite quelques heures pour sa résolution.</w:t>
+              <w:t>Le risque est moyenne</w:t>
+            </w:r>
+            <w:r>
+              <w:rPr>
+                <w:lang w:val="fr-CH" w:eastAsia="ja-JP"/>
+              </w:rPr>
+              <w:t>ment</w:t>
+            </w:r>
+            <w:r>
+              <w:rPr>
+                <w:lang w:val="fr-CH" w:eastAsia="ja-JP"/>
+              </w:rPr>
+              <w:t xml:space="preserve"> maitrisable.</w:t>
             </w:r>
           </w:p>
         </w:tc>
@@ -3543,7 +3496,7 @@
               <w:rPr>
                 <w:lang w:val="fr-CH" w:eastAsia="ja-JP"/>
               </w:rPr>
-              <w:t>Critique</w:t>
+              <w:t>Difficile / Impossible</w:t>
             </w:r>
           </w:p>
         </w:tc>
@@ -3563,7 +3516,7 @@
               <w:rPr>
                 <w:lang w:val="fr-CH" w:eastAsia="ja-JP"/>
               </w:rPr>
-              <w:t>Le problème prend beaucoup de temps pour être résolu par la team.</w:t>
+              <w:t>Aucune maitrise possible. Indépendant de notre volonté.</w:t>
             </w:r>
           </w:p>
         </w:tc>
@@ -3590,12 +3543,12 @@
         <w:pStyle w:val="Titre2"/>
         <w:jc w:val="left"/>
       </w:pPr>
-      <w:bookmarkStart w:id="16" w:name="_Toc433697901"/>
+      <w:bookmarkStart w:id="15" w:name="_Toc433697901"/>
       <w:r>
         <w:lastRenderedPageBreak/>
         <w:t>Tableau de classification des risques</w:t>
       </w:r>
-      <w:bookmarkEnd w:id="16"/>
+      <w:bookmarkEnd w:id="15"/>
     </w:p>
     <w:tbl>
       <w:tblPr>
@@ -4587,6 +4540,182 @@
         </w:tc>
       </w:tr>
       <w:tr>
+        <w:trPr>
+          <w:trHeight w:val="706"/>
+        </w:trPr>
+        <w:tc>
+          <w:tcPr>
+            <w:tcW w:w="800" w:type="dxa"/>
+            <w:shd w:val="clear" w:color="auto" w:fill="4F81BD" w:themeFill="accent1"/>
+            <w:vAlign w:val="center"/>
+          </w:tcPr>
+          <w:p>
+            <w:pPr>
+              <w:jc w:val="center"/>
+              <w:rPr>
+                <w:b/>
+                <w:lang w:val="fr-CH" w:eastAsia="ja-JP"/>
+              </w:rPr>
+            </w:pPr>
+            <w:r>
+              <w:rPr>
+                <w:b/>
+                <w:lang w:val="fr-CH" w:eastAsia="ja-JP"/>
+              </w:rPr>
+              <w:t>RH05</w:t>
+            </w:r>
+          </w:p>
+        </w:tc>
+        <w:tc>
+          <w:tcPr>
+            <w:tcW w:w="3306" w:type="dxa"/>
+            <w:vAlign w:val="center"/>
+          </w:tcPr>
+          <w:p>
+            <w:pPr>
+              <w:jc w:val="left"/>
+              <w:rPr>
+                <w:lang w:val="fr-CH" w:eastAsia="ja-JP"/>
+              </w:rPr>
+            </w:pPr>
+            <w:r>
+              <w:rPr>
+                <w:lang w:val="fr-CH" w:eastAsia="ja-JP"/>
+              </w:rPr>
+              <w:t>Echec définitif d’un membre du groupe</w:t>
+            </w:r>
+          </w:p>
+        </w:tc>
+        <w:tc>
+          <w:tcPr>
+            <w:tcW w:w="1331" w:type="dxa"/>
+            <w:vAlign w:val="center"/>
+          </w:tcPr>
+          <w:p>
+            <w:pPr>
+              <w:jc w:val="center"/>
+              <w:rPr>
+                <w:lang w:val="fr-CH" w:eastAsia="ja-JP"/>
+              </w:rPr>
+            </w:pPr>
+            <w:r>
+              <w:rPr>
+                <w:lang w:val="fr-CH" w:eastAsia="ja-JP"/>
+              </w:rPr>
+              <w:t>1</w:t>
+            </w:r>
+          </w:p>
+        </w:tc>
+        <w:tc>
+          <w:tcPr>
+            <w:tcW w:w="1331" w:type="dxa"/>
+            <w:vAlign w:val="center"/>
+          </w:tcPr>
+          <w:p>
+            <w:pPr>
+              <w:jc w:val="center"/>
+              <w:rPr>
+                <w:lang w:val="fr-CH" w:eastAsia="ja-JP"/>
+              </w:rPr>
+            </w:pPr>
+            <w:r>
+              <w:rPr>
+                <w:lang w:val="fr-CH" w:eastAsia="ja-JP"/>
+              </w:rPr>
+              <w:t>2</w:t>
+            </w:r>
+          </w:p>
+        </w:tc>
+        <w:tc>
+          <w:tcPr>
+            <w:tcW w:w="1331" w:type="dxa"/>
+            <w:vAlign w:val="center"/>
+          </w:tcPr>
+          <w:p>
+            <w:pPr>
+              <w:jc w:val="center"/>
+              <w:rPr>
+                <w:lang w:val="fr-CH" w:eastAsia="ja-JP"/>
+              </w:rPr>
+            </w:pPr>
+            <w:r>
+              <w:rPr>
+                <w:lang w:val="fr-CH" w:eastAsia="ja-JP"/>
+              </w:rPr>
+              <w:t>1</w:t>
+            </w:r>
+          </w:p>
+        </w:tc>
+        <w:tc>
+          <w:tcPr>
+            <w:tcW w:w="1331" w:type="dxa"/>
+            <w:tcBorders>
+              <w:right w:val="single" w:sz="18" w:space="0" w:color="auto"/>
+            </w:tcBorders>
+            <w:vAlign w:val="center"/>
+          </w:tcPr>
+          <w:p>
+            <w:pPr>
+              <w:jc w:val="center"/>
+              <w:rPr>
+                <w:lang w:val="fr-CH" w:eastAsia="ja-JP"/>
+              </w:rPr>
+            </w:pPr>
+            <w:r>
+              <w:rPr>
+                <w:lang w:val="fr-CH" w:eastAsia="ja-JP"/>
+              </w:rPr>
+              <w:t>1</w:t>
+            </w:r>
+          </w:p>
+        </w:tc>
+        <w:tc>
+          <w:tcPr>
+            <w:tcW w:w="1633" w:type="dxa"/>
+            <w:tcBorders>
+              <w:left w:val="single" w:sz="18" w:space="0" w:color="auto"/>
+            </w:tcBorders>
+            <w:vAlign w:val="center"/>
+          </w:tcPr>
+          <w:p>
+            <w:pPr>
+              <w:jc w:val="center"/>
+              <w:rPr>
+                <w:lang w:val="fr-CH" w:eastAsia="ja-JP"/>
+              </w:rPr>
+            </w:pPr>
+            <w:r>
+              <w:rPr>
+                <w:lang w:val="fr-CH" w:eastAsia="ja-JP"/>
+              </w:rPr>
+              <w:t>2</w:t>
+            </w:r>
+          </w:p>
+        </w:tc>
+        <w:tc>
+          <w:tcPr>
+            <w:tcW w:w="2966" w:type="dxa"/>
+            <w:vAlign w:val="center"/>
+          </w:tcPr>
+          <w:p>
+            <w:pPr>
+              <w:jc w:val="center"/>
+              <w:rPr>
+                <w:color w:val="FFC000"/>
+                <w:lang w:val="fr-CH" w:eastAsia="ja-JP"/>
+              </w:rPr>
+            </w:pPr>
+            <w:r>
+              <w:rPr>
+                <w:color w:val="00B050"/>
+                <w:lang w:val="fr-CH" w:eastAsia="ja-JP"/>
+              </w:rPr>
+              <w:t>Faible</w:t>
+            </w:r>
+          </w:p>
+        </w:tc>
+      </w:tr>
+      <w:tr>
         <w:tc>
           <w:tcPr>
             <w:tcW w:w="800" w:type="dxa"/>
@@ -4898,17 +5027,193 @@
           </w:p>
         </w:tc>
       </w:tr>
+      <w:tr>
+        <w:trPr>
+          <w:trHeight w:val="678"/>
+        </w:trPr>
+        <w:tc>
+          <w:tcPr>
+            <w:tcW w:w="800" w:type="dxa"/>
+            <w:shd w:val="clear" w:color="auto" w:fill="4F81BD" w:themeFill="accent1"/>
+            <w:vAlign w:val="center"/>
+          </w:tcPr>
+          <w:p>
+            <w:pPr>
+              <w:jc w:val="center"/>
+              <w:rPr>
+                <w:b/>
+                <w:lang w:val="fr-CH" w:eastAsia="ja-JP"/>
+              </w:rPr>
+            </w:pPr>
+            <w:r>
+              <w:rPr>
+                <w:b/>
+                <w:lang w:val="fr-CH" w:eastAsia="ja-JP"/>
+              </w:rPr>
+              <w:t>RT02</w:t>
+            </w:r>
+          </w:p>
+        </w:tc>
+        <w:tc>
+          <w:tcPr>
+            <w:tcW w:w="3306" w:type="dxa"/>
+            <w:vAlign w:val="center"/>
+          </w:tcPr>
+          <w:p>
+            <w:pPr>
+              <w:jc w:val="left"/>
+              <w:rPr>
+                <w:lang w:val="fr-CH" w:eastAsia="ja-JP"/>
+              </w:rPr>
+            </w:pPr>
+            <w:r>
+              <w:rPr>
+                <w:lang w:val="fr-CH" w:eastAsia="ja-JP"/>
+              </w:rPr>
+              <w:t>Parse.com est indisponible</w:t>
+            </w:r>
+          </w:p>
+        </w:tc>
+        <w:tc>
+          <w:tcPr>
+            <w:tcW w:w="1331" w:type="dxa"/>
+            <w:vAlign w:val="center"/>
+          </w:tcPr>
+          <w:p>
+            <w:pPr>
+              <w:jc w:val="center"/>
+              <w:rPr>
+                <w:lang w:val="fr-CH" w:eastAsia="ja-JP"/>
+              </w:rPr>
+            </w:pPr>
+            <w:r>
+              <w:rPr>
+                <w:lang w:val="fr-CH" w:eastAsia="ja-JP"/>
+              </w:rPr>
+              <w:t>1</w:t>
+            </w:r>
+          </w:p>
+        </w:tc>
+        <w:tc>
+          <w:tcPr>
+            <w:tcW w:w="1331" w:type="dxa"/>
+            <w:vAlign w:val="center"/>
+          </w:tcPr>
+          <w:p>
+            <w:pPr>
+              <w:jc w:val="center"/>
+              <w:rPr>
+                <w:lang w:val="fr-CH" w:eastAsia="ja-JP"/>
+              </w:rPr>
+            </w:pPr>
+            <w:r>
+              <w:rPr>
+                <w:lang w:val="fr-CH" w:eastAsia="ja-JP"/>
+              </w:rPr>
+              <w:t>1</w:t>
+            </w:r>
+          </w:p>
+        </w:tc>
+        <w:tc>
+          <w:tcPr>
+            <w:tcW w:w="1331" w:type="dxa"/>
+            <w:vAlign w:val="center"/>
+          </w:tcPr>
+          <w:p>
+            <w:pPr>
+              <w:jc w:val="center"/>
+              <w:rPr>
+                <w:lang w:val="fr-CH" w:eastAsia="ja-JP"/>
+              </w:rPr>
+            </w:pPr>
+            <w:r>
+              <w:rPr>
+                <w:lang w:val="fr-CH" w:eastAsia="ja-JP"/>
+              </w:rPr>
+              <w:t>2</w:t>
+            </w:r>
+          </w:p>
+        </w:tc>
+        <w:tc>
+          <w:tcPr>
+            <w:tcW w:w="1331" w:type="dxa"/>
+            <w:tcBorders>
+              <w:right w:val="single" w:sz="18" w:space="0" w:color="auto"/>
+            </w:tcBorders>
+            <w:vAlign w:val="center"/>
+          </w:tcPr>
+          <w:p>
+            <w:pPr>
+              <w:jc w:val="center"/>
+              <w:rPr>
+                <w:lang w:val="fr-CH" w:eastAsia="ja-JP"/>
+              </w:rPr>
+            </w:pPr>
+            <w:r>
+              <w:rPr>
+                <w:lang w:val="fr-CH" w:eastAsia="ja-JP"/>
+              </w:rPr>
+              <w:t>3</w:t>
+            </w:r>
+          </w:p>
+        </w:tc>
+        <w:tc>
+          <w:tcPr>
+            <w:tcW w:w="1633" w:type="dxa"/>
+            <w:tcBorders>
+              <w:left w:val="single" w:sz="18" w:space="0" w:color="auto"/>
+            </w:tcBorders>
+            <w:vAlign w:val="center"/>
+          </w:tcPr>
+          <w:p>
+            <w:pPr>
+              <w:jc w:val="center"/>
+              <w:rPr>
+                <w:lang w:val="fr-CH" w:eastAsia="ja-JP"/>
+              </w:rPr>
+            </w:pPr>
+            <w:r>
+              <w:rPr>
+                <w:lang w:val="fr-CH" w:eastAsia="ja-JP"/>
+              </w:rPr>
+              <w:t>6</w:t>
+            </w:r>
+          </w:p>
+        </w:tc>
+        <w:tc>
+          <w:tcPr>
+            <w:tcW w:w="2966" w:type="dxa"/>
+            <w:vAlign w:val="center"/>
+          </w:tcPr>
+          <w:p>
+            <w:pPr>
+              <w:jc w:val="center"/>
+              <w:rPr>
+                <w:color w:val="FF0000"/>
+                <w:lang w:val="fr-CH" w:eastAsia="ja-JP"/>
+              </w:rPr>
+            </w:pPr>
+            <w:r>
+              <w:rPr>
+                <w:color w:val="FFC000"/>
+                <w:lang w:val="fr-CH" w:eastAsia="ja-JP"/>
+              </w:rPr>
+              <w:t>Moyen</w:t>
+            </w:r>
+          </w:p>
+        </w:tc>
+      </w:tr>
     </w:tbl>
     <w:p>
       <w:pPr>
         <w:pStyle w:val="Titre2"/>
         <w:jc w:val="left"/>
       </w:pPr>
-      <w:bookmarkStart w:id="17" w:name="_Toc433697902"/>
+      <w:bookmarkStart w:id="16" w:name="_Toc433697902"/>
       <w:r>
         <w:t>Niveau de risque</w:t>
       </w:r>
-      <w:bookmarkEnd w:id="17"/>
+      <w:bookmarkEnd w:id="16"/>
     </w:p>
     <w:tbl>
       <w:tblPr>
@@ -5085,7 +5390,7 @@
         <w:pStyle w:val="Titre2"/>
         <w:jc w:val="left"/>
       </w:pPr>
-      <w:bookmarkStart w:id="18" w:name="_Toc433697903"/>
+      <w:bookmarkStart w:id="17" w:name="_Toc433697903"/>
       <w:r>
         <w:lastRenderedPageBreak/>
         <w:t xml:space="preserve">RH01 : </w:t>
@@ -5096,7 +5401,7 @@
       <w:r>
         <w:t>auvaise communication entre le mandant et le groupe</w:t>
       </w:r>
-      <w:bookmarkEnd w:id="18"/>
+      <w:bookmarkEnd w:id="17"/>
     </w:p>
     <w:p>
       <w:pPr>
@@ -5301,11 +5606,11 @@
         <w:pStyle w:val="Titre2"/>
         <w:jc w:val="left"/>
       </w:pPr>
-      <w:bookmarkStart w:id="19" w:name="_Toc433697904"/>
+      <w:bookmarkStart w:id="18" w:name="_Toc433697904"/>
       <w:r>
         <w:t>RH02 : Absence du mandant</w:t>
       </w:r>
-      <w:bookmarkEnd w:id="19"/>
+      <w:bookmarkEnd w:id="18"/>
     </w:p>
     <w:p>
       <w:pPr>
@@ -5540,7 +5845,7 @@
         <w:pStyle w:val="Titre2"/>
         <w:jc w:val="left"/>
       </w:pPr>
-      <w:bookmarkStart w:id="20" w:name="_Toc433697905"/>
+      <w:bookmarkStart w:id="19" w:name="_Toc433697905"/>
       <w:r>
         <w:lastRenderedPageBreak/>
         <w:t>RH03</w:t>
@@ -5548,7 +5853,7 @@
       <w:r>
         <w:t> : Mauvaise organisation du groupe</w:t>
       </w:r>
-      <w:bookmarkEnd w:id="20"/>
+      <w:bookmarkEnd w:id="19"/>
     </w:p>
     <w:p>
       <w:pPr>
@@ -5741,14 +6046,14 @@
         <w:pStyle w:val="Titre2"/>
         <w:jc w:val="left"/>
       </w:pPr>
-      <w:bookmarkStart w:id="21" w:name="_Toc433697906"/>
+      <w:bookmarkStart w:id="20" w:name="_Toc433697906"/>
       <w:r>
         <w:t>RH04</w:t>
       </w:r>
       <w:r>
         <w:t> : Baisse de productivité à cause des CC ou examens</w:t>
       </w:r>
-      <w:bookmarkEnd w:id="21"/>
+      <w:bookmarkEnd w:id="20"/>
     </w:p>
     <w:p>
       <w:pPr>
@@ -5979,12 +6284,16 @@
         <w:pStyle w:val="Titre2"/>
         <w:jc w:val="left"/>
       </w:pPr>
-      <w:bookmarkStart w:id="22" w:name="_Toc433697907"/>
       <w:r>
         <w:lastRenderedPageBreak/>
-        <w:t>RT01 : Perte de temps liée aux technologies choisies</w:t>
-      </w:r>
-      <w:bookmarkEnd w:id="22"/>
+        <w:t>RH05</w:t>
+      </w:r>
+      <w:r>
+        <w:t xml:space="preserve"> : </w:t>
+      </w:r>
+      <w:r>
+        <w:t>Echec définitif d’un membre du groupe</w:t>
+      </w:r>
     </w:p>
     <w:p>
       <w:pPr>
@@ -6014,7 +6323,7 @@
         <w:rPr>
           <w:lang w:val="fr-CH" w:eastAsia="ja-JP"/>
         </w:rPr>
-        <w:t>Important</w:t>
+        <w:t>Faible</w:t>
       </w:r>
     </w:p>
     <w:p>
@@ -6045,7 +6354,25 @@
         <w:rPr>
           <w:lang w:val="fr-CH" w:eastAsia="ja-JP"/>
         </w:rPr>
-        <w:t>Les membres du groupe perdent beaucoup de temps à se former sur un nouveau langage ou appendre comment utiliser un logiciel.</w:t>
+        <w:t xml:space="preserve">Un </w:t>
+      </w:r>
+      <w:r>
+        <w:rPr>
+          <w:lang w:val="fr-CH" w:eastAsia="ja-JP"/>
+        </w:rPr>
+        <w:t>des membres</w:t>
+      </w:r>
+      <w:r>
+        <w:rPr>
+          <w:lang w:val="fr-CH" w:eastAsia="ja-JP"/>
+        </w:rPr>
+        <w:t xml:space="preserve"> du groupe</w:t>
+      </w:r>
+      <w:r>
+        <w:rPr>
+          <w:lang w:val="fr-CH" w:eastAsia="ja-JP"/>
+        </w:rPr>
+        <w:t xml:space="preserve"> peut être en échec définitif. Il devra quitter les membres du GREP.</w:t>
       </w:r>
     </w:p>
     <w:p>
@@ -6076,7 +6403,7 @@
         <w:rPr>
           <w:lang w:val="fr-CH" w:eastAsia="ja-JP"/>
         </w:rPr>
-        <w:t>Retard dans les délais fixés.</w:t>
+        <w:t>Il aura du retard car il y aura un membre du groupe en moins dans le GREP.</w:t>
       </w:r>
     </w:p>
     <w:p>
@@ -6107,7 +6434,7 @@
         <w:rPr>
           <w:lang w:val="fr-CH" w:eastAsia="ja-JP"/>
         </w:rPr>
-        <w:t>Le groupe passe beaucoup de temps à se former sur la technologie que de travailler sur le projet.</w:t>
+        <w:t>Le membre du GREP doit obligatoirement réussir son module pour ne pas être en échec.</w:t>
       </w:r>
     </w:p>
     <w:p>
@@ -6138,7 +6465,7 @@
         <w:rPr>
           <w:lang w:val="fr-CH" w:eastAsia="ja-JP"/>
         </w:rPr>
-        <w:t>Choisir des technologies que les membres du groupe connaissent déjà.</w:t>
+        <w:t>Les membres du GREP doivent travailler afin de ne pas avoir de module en échec.</w:t>
       </w:r>
     </w:p>
     <w:p>
@@ -6169,7 +6496,432 @@
         <w:rPr>
           <w:lang w:val="fr-CH" w:eastAsia="ja-JP"/>
         </w:rPr>
+        <w:t>Continuer le projet sans les membres qui sont en échec.</w:t>
+      </w:r>
+    </w:p>
+    <w:p>
+      <w:pPr>
+        <w:pStyle w:val="Titre2"/>
+        <w:jc w:val="left"/>
+      </w:pPr>
+      <w:bookmarkStart w:id="21" w:name="_Toc433697907"/>
+      <w:r>
+        <w:t>RT01 : Perte de temps liée aux technologies choisies</w:t>
+      </w:r>
+      <w:bookmarkEnd w:id="21"/>
+    </w:p>
+    <w:p>
+      <w:pPr>
+        <w:spacing w:after="0"/>
+        <w:jc w:val="left"/>
+        <w:rPr>
+          <w:color w:val="4F81BD" w:themeColor="accent1"/>
+          <w:lang w:val="fr-CH" w:eastAsia="ja-JP"/>
+        </w:rPr>
+      </w:pPr>
+      <w:r>
+        <w:rPr>
+          <w:color w:val="4F81BD" w:themeColor="accent1"/>
+          <w:lang w:val="fr-CH" w:eastAsia="ja-JP"/>
+        </w:rPr>
+        <w:t>Niveau de risque</w:t>
+      </w:r>
+    </w:p>
+    <w:p>
+      <w:pPr>
+        <w:jc w:val="left"/>
+        <w:rPr>
+          <w:lang w:val="fr-CH" w:eastAsia="ja-JP"/>
+        </w:rPr>
+      </w:pPr>
+      <w:r>
+        <w:rPr>
+          <w:lang w:val="fr-CH" w:eastAsia="ja-JP"/>
+        </w:rPr>
+        <w:t>Important</w:t>
+      </w:r>
+    </w:p>
+    <w:p>
+      <w:pPr>
+        <w:spacing w:after="0"/>
+        <w:jc w:val="left"/>
+        <w:rPr>
+          <w:color w:val="4F81BD" w:themeColor="accent1"/>
+          <w:lang w:val="fr-CH" w:eastAsia="ja-JP"/>
+        </w:rPr>
+      </w:pPr>
+      <w:r>
+        <w:rPr>
+          <w:color w:val="4F81BD" w:themeColor="accent1"/>
+          <w:lang w:val="fr-CH" w:eastAsia="ja-JP"/>
+        </w:rPr>
+        <w:t>Description</w:t>
+      </w:r>
+    </w:p>
+    <w:p>
+      <w:pPr>
+        <w:jc w:val="left"/>
+        <w:rPr>
+          <w:lang w:val="fr-CH" w:eastAsia="ja-JP"/>
+        </w:rPr>
+      </w:pPr>
+      <w:r>
+        <w:rPr>
+          <w:lang w:val="fr-CH" w:eastAsia="ja-JP"/>
+        </w:rPr>
+        <w:t>Les membres du groupe perdent beaucoup de temps à se former sur un nouveau langage ou appendre comment utiliser un logiciel.</w:t>
+      </w:r>
+    </w:p>
+    <w:p>
+      <w:pPr>
+        <w:spacing w:after="0"/>
+        <w:jc w:val="left"/>
+        <w:rPr>
+          <w:color w:val="4F81BD" w:themeColor="accent1"/>
+          <w:lang w:val="fr-CH" w:eastAsia="ja-JP"/>
+        </w:rPr>
+      </w:pPr>
+      <w:r>
+        <w:rPr>
+          <w:color w:val="4F81BD" w:themeColor="accent1"/>
+          <w:lang w:val="fr-CH" w:eastAsia="ja-JP"/>
+        </w:rPr>
+        <w:t>Impact</w:t>
+      </w:r>
+    </w:p>
+    <w:p>
+      <w:pPr>
+        <w:jc w:val="left"/>
+        <w:rPr>
+          <w:lang w:val="fr-CH" w:eastAsia="ja-JP"/>
+        </w:rPr>
+      </w:pPr>
+      <w:r>
+        <w:rPr>
+          <w:lang w:val="fr-CH" w:eastAsia="ja-JP"/>
+        </w:rPr>
+        <w:t>Retard dans les délais fixés.</w:t>
+      </w:r>
+    </w:p>
+    <w:p>
+      <w:pPr>
+        <w:spacing w:after="0"/>
+        <w:jc w:val="left"/>
+        <w:rPr>
+          <w:color w:val="4F81BD" w:themeColor="accent1"/>
+          <w:lang w:val="fr-CH" w:eastAsia="ja-JP"/>
+        </w:rPr>
+      </w:pPr>
+      <w:r>
+        <w:rPr>
+          <w:color w:val="4F81BD" w:themeColor="accent1"/>
+          <w:lang w:val="fr-CH" w:eastAsia="ja-JP"/>
+        </w:rPr>
+        <w:t>Détection</w:t>
+      </w:r>
+    </w:p>
+    <w:p>
+      <w:pPr>
+        <w:jc w:val="left"/>
+        <w:rPr>
+          <w:lang w:val="fr-CH" w:eastAsia="ja-JP"/>
+        </w:rPr>
+      </w:pPr>
+      <w:r>
+        <w:rPr>
+          <w:lang w:val="fr-CH" w:eastAsia="ja-JP"/>
+        </w:rPr>
+        <w:t>Le groupe passe beaucoup de temps à se former sur la technologie que de travailler sur le projet.</w:t>
+      </w:r>
+    </w:p>
+    <w:p>
+      <w:pPr>
+        <w:spacing w:after="0"/>
+        <w:jc w:val="left"/>
+        <w:rPr>
+          <w:color w:val="4F81BD" w:themeColor="accent1"/>
+          <w:lang w:val="fr-CH" w:eastAsia="ja-JP"/>
+        </w:rPr>
+      </w:pPr>
+      <w:r>
+        <w:rPr>
+          <w:color w:val="4F81BD" w:themeColor="accent1"/>
+          <w:lang w:val="fr-CH" w:eastAsia="ja-JP"/>
+        </w:rPr>
+        <w:t>Préventive</w:t>
+      </w:r>
+    </w:p>
+    <w:p>
+      <w:pPr>
+        <w:jc w:val="left"/>
+        <w:rPr>
+          <w:lang w:val="fr-CH" w:eastAsia="ja-JP"/>
+        </w:rPr>
+      </w:pPr>
+      <w:r>
+        <w:rPr>
+          <w:lang w:val="fr-CH" w:eastAsia="ja-JP"/>
+        </w:rPr>
+        <w:t>Choisir des technologies que les membres du groupe connaissent déjà.</w:t>
+      </w:r>
+    </w:p>
+    <w:p>
+      <w:pPr>
+        <w:spacing w:after="0"/>
+        <w:jc w:val="left"/>
+        <w:rPr>
+          <w:color w:val="4F81BD" w:themeColor="accent1"/>
+          <w:lang w:val="fr-CH" w:eastAsia="ja-JP"/>
+        </w:rPr>
+      </w:pPr>
+      <w:r>
+        <w:rPr>
+          <w:color w:val="4F81BD" w:themeColor="accent1"/>
+          <w:lang w:val="fr-CH" w:eastAsia="ja-JP"/>
+        </w:rPr>
+        <w:t>En urgence</w:t>
+      </w:r>
+    </w:p>
+    <w:p>
+      <w:pPr>
+        <w:jc w:val="left"/>
+        <w:rPr>
+          <w:lang w:val="fr-CH" w:eastAsia="ja-JP"/>
+        </w:rPr>
+      </w:pPr>
+      <w:r>
+        <w:rPr>
+          <w:lang w:val="fr-CH" w:eastAsia="ja-JP"/>
+        </w:rPr>
         <w:t>Se former durant les heures en dehors du GREP.</w:t>
+      </w:r>
+    </w:p>
+    <w:p>
+      <w:pPr>
+        <w:jc w:val="left"/>
+        <w:rPr>
+          <w:lang w:val="fr-CH" w:eastAsia="ja-JP"/>
+        </w:rPr>
+      </w:pPr>
+    </w:p>
+    <w:p>
+      <w:pPr>
+        <w:jc w:val="left"/>
+        <w:rPr>
+          <w:lang w:val="fr-CH" w:eastAsia="ja-JP"/>
+        </w:rPr>
+      </w:pPr>
+    </w:p>
+    <w:p>
+      <w:pPr>
+        <w:jc w:val="left"/>
+        <w:rPr>
+          <w:lang w:val="fr-CH" w:eastAsia="ja-JP"/>
+        </w:rPr>
+      </w:pPr>
+    </w:p>
+    <w:p>
+      <w:pPr>
+        <w:pStyle w:val="Titre2"/>
+        <w:jc w:val="left"/>
+      </w:pPr>
+      <w:r>
+        <w:lastRenderedPageBreak/>
+        <w:t>RT02</w:t>
+      </w:r>
+      <w:bookmarkStart w:id="22" w:name="_GoBack"/>
+      <w:bookmarkEnd w:id="22"/>
+      <w:r>
+        <w:t xml:space="preserve"> : </w:t>
+      </w:r>
+      <w:r>
+        <w:t>Parse.com est indisponible</w:t>
+      </w:r>
+    </w:p>
+    <w:p>
+      <w:pPr>
+        <w:spacing w:after="0"/>
+        <w:jc w:val="left"/>
+        <w:rPr>
+          <w:color w:val="4F81BD" w:themeColor="accent1"/>
+          <w:lang w:val="fr-CH" w:eastAsia="ja-JP"/>
+        </w:rPr>
+      </w:pPr>
+      <w:r>
+        <w:rPr>
+          <w:color w:val="4F81BD" w:themeColor="accent1"/>
+          <w:lang w:val="fr-CH" w:eastAsia="ja-JP"/>
+        </w:rPr>
+        <w:t>Niveau de risque</w:t>
+      </w:r>
+    </w:p>
+    <w:p>
+      <w:pPr>
+        <w:jc w:val="left"/>
+        <w:rPr>
+          <w:lang w:val="fr-CH" w:eastAsia="ja-JP"/>
+        </w:rPr>
+      </w:pPr>
+      <w:r>
+        <w:rPr>
+          <w:lang w:val="fr-CH" w:eastAsia="ja-JP"/>
+        </w:rPr>
+        <w:t>Moyen</w:t>
+      </w:r>
+    </w:p>
+    <w:p>
+      <w:pPr>
+        <w:spacing w:after="0"/>
+        <w:jc w:val="left"/>
+        <w:rPr>
+          <w:color w:val="4F81BD" w:themeColor="accent1"/>
+          <w:lang w:val="fr-CH" w:eastAsia="ja-JP"/>
+        </w:rPr>
+      </w:pPr>
+      <w:r>
+        <w:rPr>
+          <w:color w:val="4F81BD" w:themeColor="accent1"/>
+          <w:lang w:val="fr-CH" w:eastAsia="ja-JP"/>
+        </w:rPr>
+        <w:t>Description</w:t>
+      </w:r>
+    </w:p>
+    <w:p>
+      <w:pPr>
+        <w:jc w:val="left"/>
+        <w:rPr>
+          <w:lang w:val="fr-CH" w:eastAsia="ja-JP"/>
+        </w:rPr>
+      </w:pPr>
+      <w:r>
+        <w:rPr>
+          <w:lang w:val="fr-CH" w:eastAsia="ja-JP"/>
+        </w:rPr>
+        <w:t>Parse.com est indisponible. On ne peut pas accéder au données stockées durant l’indisponibilité du service.</w:t>
+      </w:r>
+    </w:p>
+    <w:p>
+      <w:pPr>
+        <w:spacing w:after="0"/>
+        <w:jc w:val="left"/>
+        <w:rPr>
+          <w:color w:val="4F81BD" w:themeColor="accent1"/>
+          <w:lang w:val="fr-CH" w:eastAsia="ja-JP"/>
+        </w:rPr>
+      </w:pPr>
+      <w:r>
+        <w:rPr>
+          <w:color w:val="4F81BD" w:themeColor="accent1"/>
+          <w:lang w:val="fr-CH" w:eastAsia="ja-JP"/>
+        </w:rPr>
+        <w:t>Impact</w:t>
+      </w:r>
+    </w:p>
+    <w:p>
+      <w:pPr>
+        <w:jc w:val="left"/>
+        <w:rPr>
+          <w:lang w:val="fr-CH" w:eastAsia="ja-JP"/>
+        </w:rPr>
+      </w:pPr>
+      <w:r>
+        <w:rPr>
+          <w:lang w:val="fr-CH" w:eastAsia="ja-JP"/>
+        </w:rPr>
+        <w:t>Retard dans le développement de l’application.</w:t>
+      </w:r>
+    </w:p>
+    <w:p>
+      <w:pPr>
+        <w:spacing w:after="0"/>
+        <w:jc w:val="left"/>
+        <w:rPr>
+          <w:color w:val="4F81BD" w:themeColor="accent1"/>
+          <w:lang w:val="fr-CH" w:eastAsia="ja-JP"/>
+        </w:rPr>
+      </w:pPr>
+      <w:r>
+        <w:rPr>
+          <w:color w:val="4F81BD" w:themeColor="accent1"/>
+          <w:lang w:val="fr-CH" w:eastAsia="ja-JP"/>
+        </w:rPr>
+        <w:t>Détection</w:t>
+      </w:r>
+    </w:p>
+    <w:p>
+      <w:pPr>
+        <w:jc w:val="left"/>
+        <w:rPr>
+          <w:lang w:val="fr-CH" w:eastAsia="ja-JP"/>
+        </w:rPr>
+      </w:pPr>
+      <w:r>
+        <w:rPr>
+          <w:lang w:val="fr-CH" w:eastAsia="ja-JP"/>
+        </w:rPr>
+        <w:t>Plus d’accès au données.</w:t>
+      </w:r>
+    </w:p>
+    <w:p>
+      <w:pPr>
+        <w:spacing w:after="0"/>
+        <w:jc w:val="left"/>
+        <w:rPr>
+          <w:color w:val="4F81BD" w:themeColor="accent1"/>
+          <w:lang w:val="fr-CH" w:eastAsia="ja-JP"/>
+        </w:rPr>
+      </w:pPr>
+      <w:r>
+        <w:rPr>
+          <w:color w:val="4F81BD" w:themeColor="accent1"/>
+          <w:lang w:val="fr-CH" w:eastAsia="ja-JP"/>
+        </w:rPr>
+        <w:t>Préventive</w:t>
+      </w:r>
+    </w:p>
+    <w:p>
+      <w:pPr>
+        <w:jc w:val="left"/>
+        <w:rPr>
+          <w:lang w:val="fr-CH" w:eastAsia="ja-JP"/>
+        </w:rPr>
+      </w:pPr>
+      <w:r>
+        <w:rPr>
+          <w:lang w:val="fr-CH" w:eastAsia="ja-JP"/>
+        </w:rPr>
+        <w:t>Se renseigner si une maintenance est prévue.</w:t>
+      </w:r>
+    </w:p>
+    <w:p>
+      <w:pPr>
+        <w:spacing w:after="0"/>
+        <w:jc w:val="left"/>
+        <w:rPr>
+          <w:color w:val="4F81BD" w:themeColor="accent1"/>
+          <w:lang w:val="fr-CH" w:eastAsia="ja-JP"/>
+        </w:rPr>
+      </w:pPr>
+      <w:r>
+        <w:rPr>
+          <w:color w:val="4F81BD" w:themeColor="accent1"/>
+          <w:lang w:val="fr-CH" w:eastAsia="ja-JP"/>
+        </w:rPr>
+        <w:t>En urgence</w:t>
+      </w:r>
+    </w:p>
+    <w:p>
+      <w:pPr>
+        <w:jc w:val="left"/>
+        <w:rPr>
+          <w:lang w:val="fr-CH" w:eastAsia="ja-JP"/>
+        </w:rPr>
+      </w:pPr>
+      <w:r>
+        <w:rPr>
+          <w:lang w:val="fr-CH" w:eastAsia="ja-JP"/>
+        </w:rPr>
+        <w:t>Développer les fonctionnalitées de l’application qui n’ont pas besoin d’accéder à Parse.com</w:t>
       </w:r>
     </w:p>
     <w:p>
@@ -6191,7 +6943,7 @@
 </file>
 
 <file path=word/endnotes.xml><?xml version="1.0" encoding="utf-8"?>
-<w:endnotes xmlns:wpc="http://schemas.microsoft.com/office/word/2010/wordprocessingCanvas" xmlns:mc="http://schemas.openxmlformats.org/markup-compatibility/2006" xmlns:o="urn:schemas-microsoft-com:office:office" xmlns:r="http://schemas.openxmlformats.org/officeDocument/2006/relationships" xmlns:m="http://schemas.openxmlformats.org/officeDocument/2006/math" xmlns:v="urn:schemas-microsoft-com:vml" xmlns:wp14="http://schemas.microsoft.com/office/word/2010/wordprocessingDrawing" xmlns:wp="http://schemas.openxmlformats.org/drawingml/2006/wordprocessingDrawing" xmlns:w10="urn:schemas-microsoft-com:office:word" xmlns:w="http://schemas.openxmlformats.org/wordprocessingml/2006/main" xmlns:w14="http://schemas.microsoft.com/office/word/2010/wordml" xmlns:w15="http://schemas.microsoft.com/office/word/2012/wordml" xmlns:wpg="http://schemas.microsoft.com/office/word/2010/wordprocessingGroup" xmlns:wpi="http://schemas.microsoft.com/office/word/2010/wordprocessingInk" xmlns:wne="http://schemas.microsoft.com/office/word/2006/wordml" xmlns:wps="http://schemas.microsoft.com/office/word/2010/wordprocessingShape" mc:Ignorable="w14 w15 wp14">
+<w:endnotes xmlns:wpc="http://schemas.microsoft.com/office/word/2010/wordprocessingCanvas" xmlns:mo="http://schemas.microsoft.com/office/mac/office/2008/main" xmlns:mc="http://schemas.openxmlformats.org/markup-compatibility/2006" xmlns:mv="urn:schemas-microsoft-com:mac:vml" xmlns:o="urn:schemas-microsoft-com:office:office" xmlns:r="http://schemas.openxmlformats.org/officeDocument/2006/relationships" xmlns:m="http://schemas.openxmlformats.org/officeDocument/2006/math" xmlns:v="urn:schemas-microsoft-com:vml" xmlns:wp14="http://schemas.microsoft.com/office/word/2010/wordprocessingDrawing" xmlns:wp="http://schemas.openxmlformats.org/drawingml/2006/wordprocessingDrawing" xmlns:w10="urn:schemas-microsoft-com:office:word" xmlns:w="http://schemas.openxmlformats.org/wordprocessingml/2006/main" xmlns:w14="http://schemas.microsoft.com/office/word/2010/wordml" xmlns:w15="http://schemas.microsoft.com/office/word/2012/wordml" xmlns:wpg="http://schemas.microsoft.com/office/word/2010/wordprocessingGroup" xmlns:wpi="http://schemas.microsoft.com/office/word/2010/wordprocessingInk" xmlns:wne="http://schemas.microsoft.com/office/word/2006/wordml" xmlns:wps="http://schemas.microsoft.com/office/word/2010/wordprocessingShape" mc:Ignorable="w14 w15 wp14">
   <w:endnote w:type="separator" w:id="-1">
     <w:p>
       <w:pPr>
@@ -6216,7 +6968,7 @@
 </file>
 
 <file path=word/footer1.xml><?xml version="1.0" encoding="utf-8"?>
-<w:ftr xmlns:wpc="http://schemas.microsoft.com/office/word/2010/wordprocessingCanvas" xmlns:mc="http://schemas.openxmlformats.org/markup-compatibility/2006" xmlns:o="urn:schemas-microsoft-com:office:office" xmlns:r="http://schemas.openxmlformats.org/officeDocument/2006/relationships" xmlns:m="http://schemas.openxmlformats.org/officeDocument/2006/math" xmlns:v="urn:schemas-microsoft-com:vml" xmlns:wp14="http://schemas.microsoft.com/office/word/2010/wordprocessingDrawing" xmlns:wp="http://schemas.openxmlformats.org/drawingml/2006/wordprocessingDrawing" xmlns:w10="urn:schemas-microsoft-com:office:word" xmlns:w="http://schemas.openxmlformats.org/wordprocessingml/2006/main" xmlns:w14="http://schemas.microsoft.com/office/word/2010/wordml" xmlns:w15="http://schemas.microsoft.com/office/word/2012/wordml" xmlns:wpg="http://schemas.microsoft.com/office/word/2010/wordprocessingGroup" xmlns:wpi="http://schemas.microsoft.com/office/word/2010/wordprocessingInk" xmlns:wne="http://schemas.microsoft.com/office/word/2006/wordml" xmlns:wps="http://schemas.microsoft.com/office/word/2010/wordprocessingShape" mc:Ignorable="w14 w15 wp14">
+<w:ftr xmlns:wpc="http://schemas.microsoft.com/office/word/2010/wordprocessingCanvas" xmlns:mo="http://schemas.microsoft.com/office/mac/office/2008/main" xmlns:mc="http://schemas.openxmlformats.org/markup-compatibility/2006" xmlns:mv="urn:schemas-microsoft-com:mac:vml" xmlns:o="urn:schemas-microsoft-com:office:office" xmlns:r="http://schemas.openxmlformats.org/officeDocument/2006/relationships" xmlns:m="http://schemas.openxmlformats.org/officeDocument/2006/math" xmlns:v="urn:schemas-microsoft-com:vml" xmlns:wp14="http://schemas.microsoft.com/office/word/2010/wordprocessingDrawing" xmlns:wp="http://schemas.openxmlformats.org/drawingml/2006/wordprocessingDrawing" xmlns:w10="urn:schemas-microsoft-com:office:word" xmlns:w="http://schemas.openxmlformats.org/wordprocessingml/2006/main" xmlns:w14="http://schemas.microsoft.com/office/word/2010/wordml" xmlns:w15="http://schemas.microsoft.com/office/word/2012/wordml" xmlns:wpg="http://schemas.microsoft.com/office/word/2010/wordprocessingGroup" xmlns:wpi="http://schemas.microsoft.com/office/word/2010/wordprocessingInk" xmlns:wne="http://schemas.microsoft.com/office/word/2006/wordml" xmlns:wps="http://schemas.microsoft.com/office/word/2010/wordprocessingShape" mc:Ignorable="w14 w15 wp14">
   <w:p>
     <w:pPr>
       <w:pStyle w:val="Pieddepage"/>
@@ -6246,7 +6998,7 @@
       <w:rPr>
         <w:noProof/>
       </w:rPr>
-      <w:t>4</w:t>
+      <w:t>8</w:t>
     </w:r>
     <w:r>
       <w:fldChar w:fldCharType="end"/>
@@ -6267,7 +7019,7 @@
       <w:rPr>
         <w:noProof/>
       </w:rPr>
-      <w:t>8</w:t>
+      <w:t>9</w:t>
     </w:r>
     <w:r>
       <w:fldChar w:fldCharType="end"/>
@@ -6277,7 +7029,7 @@
 </file>
 
 <file path=word/footnotes.xml><?xml version="1.0" encoding="utf-8"?>
-<w:footnotes xmlns:wpc="http://schemas.microsoft.com/office/word/2010/wordprocessingCanvas" xmlns:mc="http://schemas.openxmlformats.org/markup-compatibility/2006" xmlns:o="urn:schemas-microsoft-com:office:office" xmlns:r="http://schemas.openxmlformats.org/officeDocument/2006/relationships" xmlns:m="http://schemas.openxmlformats.org/officeDocument/2006/math" xmlns:v="urn:schemas-microsoft-com:vml" xmlns:wp14="http://schemas.microsoft.com/office/word/2010/wordprocessingDrawing" xmlns:wp="http://schemas.openxmlformats.org/drawingml/2006/wordprocessingDrawing" xmlns:w10="urn:schemas-microsoft-com:office:word" xmlns:w="http://schemas.openxmlformats.org/wordprocessingml/2006/main" xmlns:w14="http://schemas.microsoft.com/office/word/2010/wordml" xmlns:w15="http://schemas.microsoft.com/office/word/2012/wordml" xmlns:wpg="http://schemas.microsoft.com/office/word/2010/wordprocessingGroup" xmlns:wpi="http://schemas.microsoft.com/office/word/2010/wordprocessingInk" xmlns:wne="http://schemas.microsoft.com/office/word/2006/wordml" xmlns:wps="http://schemas.microsoft.com/office/word/2010/wordprocessingShape" mc:Ignorable="w14 w15 wp14">
+<w:footnotes xmlns:wpc="http://schemas.microsoft.com/office/word/2010/wordprocessingCanvas" xmlns:mo="http://schemas.microsoft.com/office/mac/office/2008/main" xmlns:mc="http://schemas.openxmlformats.org/markup-compatibility/2006" xmlns:mv="urn:schemas-microsoft-com:mac:vml" xmlns:o="urn:schemas-microsoft-com:office:office" xmlns:r="http://schemas.openxmlformats.org/officeDocument/2006/relationships" xmlns:m="http://schemas.openxmlformats.org/officeDocument/2006/math" xmlns:v="urn:schemas-microsoft-com:vml" xmlns:wp14="http://schemas.microsoft.com/office/word/2010/wordprocessingDrawing" xmlns:wp="http://schemas.openxmlformats.org/drawingml/2006/wordprocessingDrawing" xmlns:w10="urn:schemas-microsoft-com:office:word" xmlns:w="http://schemas.openxmlformats.org/wordprocessingml/2006/main" xmlns:w14="http://schemas.microsoft.com/office/word/2010/wordml" xmlns:w15="http://schemas.microsoft.com/office/word/2012/wordml" xmlns:wpg="http://schemas.microsoft.com/office/word/2010/wordprocessingGroup" xmlns:wpi="http://schemas.microsoft.com/office/word/2010/wordprocessingInk" xmlns:wne="http://schemas.microsoft.com/office/word/2006/wordml" xmlns:wps="http://schemas.microsoft.com/office/word/2010/wordprocessingShape" mc:Ignorable="w14 w15 wp14">
   <w:footnote w:type="separator" w:id="-1">
     <w:p>
       <w:pPr>
@@ -6302,7 +7054,7 @@
 </file>
 
 <file path=word/header1.xml><?xml version="1.0" encoding="utf-8"?>
-<w:hdr xmlns:wpc="http://schemas.microsoft.com/office/word/2010/wordprocessingCanvas" xmlns:mc="http://schemas.openxmlformats.org/markup-compatibility/2006" xmlns:o="urn:schemas-microsoft-com:office:office" xmlns:r="http://schemas.openxmlformats.org/officeDocument/2006/relationships" xmlns:m="http://schemas.openxmlformats.org/officeDocument/2006/math" xmlns:v="urn:schemas-microsoft-com:vml" xmlns:wp14="http://schemas.microsoft.com/office/word/2010/wordprocessingDrawing" xmlns:wp="http://schemas.openxmlformats.org/drawingml/2006/wordprocessingDrawing" xmlns:w10="urn:schemas-microsoft-com:office:word" xmlns:w="http://schemas.openxmlformats.org/wordprocessingml/2006/main" xmlns:w14="http://schemas.microsoft.com/office/word/2010/wordml" xmlns:w15="http://schemas.microsoft.com/office/word/2012/wordml" xmlns:wpg="http://schemas.microsoft.com/office/word/2010/wordprocessingGroup" xmlns:wpi="http://schemas.microsoft.com/office/word/2010/wordprocessingInk" xmlns:wne="http://schemas.microsoft.com/office/word/2006/wordml" xmlns:wps="http://schemas.microsoft.com/office/word/2010/wordprocessingShape" mc:Ignorable="w14 w15 wp14">
+<w:hdr xmlns:wpc="http://schemas.microsoft.com/office/word/2010/wordprocessingCanvas" xmlns:mo="http://schemas.microsoft.com/office/mac/office/2008/main" xmlns:mc="http://schemas.openxmlformats.org/markup-compatibility/2006" xmlns:mv="urn:schemas-microsoft-com:mac:vml" xmlns:o="urn:schemas-microsoft-com:office:office" xmlns:r="http://schemas.openxmlformats.org/officeDocument/2006/relationships" xmlns:m="http://schemas.openxmlformats.org/officeDocument/2006/math" xmlns:v="urn:schemas-microsoft-com:vml" xmlns:wp14="http://schemas.microsoft.com/office/word/2010/wordprocessingDrawing" xmlns:wp="http://schemas.openxmlformats.org/drawingml/2006/wordprocessingDrawing" xmlns:w10="urn:schemas-microsoft-com:office:word" xmlns:w="http://schemas.openxmlformats.org/wordprocessingml/2006/main" xmlns:w14="http://schemas.microsoft.com/office/word/2010/wordml" xmlns:w15="http://schemas.microsoft.com/office/word/2012/wordml" xmlns:wpg="http://schemas.microsoft.com/office/word/2010/wordprocessingGroup" xmlns:wpi="http://schemas.microsoft.com/office/word/2010/wordprocessingInk" xmlns:wne="http://schemas.microsoft.com/office/word/2006/wordml" xmlns:wps="http://schemas.microsoft.com/office/word/2010/wordprocessingShape" mc:Ignorable="w14 w15 wp14">
   <w:p>
     <w:pPr>
       <w:pStyle w:val="En-tte"/>
@@ -6316,7 +7068,7 @@
         <w:noProof/>
         <w:sz w:val="20"/>
         <w:szCs w:val="20"/>
-        <w:lang w:val="fr-CH" w:eastAsia="fr-CH"/>
+        <w:lang w:eastAsia="fr-FR"/>
       </w:rPr>
       <mc:AlternateContent>
         <mc:Choice Requires="wpg">
@@ -7601,7 +8353,7 @@
             </wp:anchor>
           </w:drawing>
         </mc:Choice>
-        <mc:Fallback xmlns:mv="urn:schemas-microsoft-com:mac:vml" xmlns:mo="http://schemas.microsoft.com/office/mac/office/2008/main">
+        <mc:Fallback>
           <w:pict>
             <v:group w14:anchorId="137EFB32" id="Group 29" o:spid="_x0000_s1026" style="position:absolute;margin-left:-1.15pt;margin-top:-7.5pt;width:597.2pt;height:863.4pt;z-index:251662336;mso-position-horizontal-relative:page;mso-position-vertical-relative:page;mso-width-relative:margin;mso-height-relative:margin" coordorigin="3" coordsize="75853,109639" o:gfxdata="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">
               <v:group id="Group 18" o:spid="_x0000_s1027" style="position:absolute;left:3;top:543;width:75854;height:109096" coordorigin="3,543" coordsize="75863,109098" o:gfxdata="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">
@@ -7635,7 +8387,7 @@
 </file>
 
 <file path=word/header2.xml><?xml version="1.0" encoding="utf-8"?>
-<w:hdr xmlns:wpc="http://schemas.microsoft.com/office/word/2010/wordprocessingCanvas" xmlns:mc="http://schemas.openxmlformats.org/markup-compatibility/2006" xmlns:o="urn:schemas-microsoft-com:office:office" xmlns:r="http://schemas.openxmlformats.org/officeDocument/2006/relationships" xmlns:m="http://schemas.openxmlformats.org/officeDocument/2006/math" xmlns:v="urn:schemas-microsoft-com:vml" xmlns:wp14="http://schemas.microsoft.com/office/word/2010/wordprocessingDrawing" xmlns:wp="http://schemas.openxmlformats.org/drawingml/2006/wordprocessingDrawing" xmlns:w10="urn:schemas-microsoft-com:office:word" xmlns:w="http://schemas.openxmlformats.org/wordprocessingml/2006/main" xmlns:w14="http://schemas.microsoft.com/office/word/2010/wordml" xmlns:w15="http://schemas.microsoft.com/office/word/2012/wordml" xmlns:wpg="http://schemas.microsoft.com/office/word/2010/wordprocessingGroup" xmlns:wpi="http://schemas.microsoft.com/office/word/2010/wordprocessingInk" xmlns:wne="http://schemas.microsoft.com/office/word/2006/wordml" xmlns:wps="http://schemas.microsoft.com/office/word/2010/wordprocessingShape" mc:Ignorable="w14 w15 wp14">
+<w:hdr xmlns:wpc="http://schemas.microsoft.com/office/word/2010/wordprocessingCanvas" xmlns:mo="http://schemas.microsoft.com/office/mac/office/2008/main" xmlns:mc="http://schemas.openxmlformats.org/markup-compatibility/2006" xmlns:mv="urn:schemas-microsoft-com:mac:vml" xmlns:o="urn:schemas-microsoft-com:office:office" xmlns:r="http://schemas.openxmlformats.org/officeDocument/2006/relationships" xmlns:m="http://schemas.openxmlformats.org/officeDocument/2006/math" xmlns:v="urn:schemas-microsoft-com:vml" xmlns:wp14="http://schemas.microsoft.com/office/word/2010/wordprocessingDrawing" xmlns:wp="http://schemas.openxmlformats.org/drawingml/2006/wordprocessingDrawing" xmlns:w10="urn:schemas-microsoft-com:office:word" xmlns:w="http://schemas.openxmlformats.org/wordprocessingml/2006/main" xmlns:w14="http://schemas.microsoft.com/office/word/2010/wordml" xmlns:w15="http://schemas.microsoft.com/office/word/2012/wordml" xmlns:wpg="http://schemas.microsoft.com/office/word/2010/wordprocessingGroup" xmlns:wpi="http://schemas.microsoft.com/office/word/2010/wordprocessingInk" xmlns:wne="http://schemas.microsoft.com/office/word/2006/wordml" xmlns:wps="http://schemas.microsoft.com/office/word/2010/wordprocessingShape" mc:Ignorable="w14 w15 wp14">
   <w:p>
     <w:pPr>
       <w:pStyle w:val="En-tte"/>
@@ -7664,21 +8416,7 @@
         <w:lang w:val="en-GB"/>
       </w:rPr>
       <w:tab/>
-      <w:t xml:space="preserve">HEG – </w:t>
-    </w:r>
-    <w:proofErr w:type="spellStart"/>
-    <w:r>
-      <w:rPr>
-        <w:lang w:val="en-GB"/>
-      </w:rPr>
-      <w:t>Semestre</w:t>
-    </w:r>
-    <w:proofErr w:type="spellEnd"/>
-    <w:r>
-      <w:rPr>
-        <w:lang w:val="en-GB"/>
-      </w:rPr>
-      <w:t xml:space="preserve"> 5 – 2015</w:t>
+      <w:t>HEG – Semestre 5 – 2015</w:t>
     </w:r>
   </w:p>
   <w:p>
@@ -7696,7 +8434,7 @@
 </file>
 
 <file path=word/header3.xml><?xml version="1.0" encoding="utf-8"?>
-<w:hdr xmlns:wpc="http://schemas.microsoft.com/office/word/2010/wordprocessingCanvas" xmlns:mc="http://schemas.openxmlformats.org/markup-compatibility/2006" xmlns:o="urn:schemas-microsoft-com:office:office" xmlns:r="http://schemas.openxmlformats.org/officeDocument/2006/relationships" xmlns:m="http://schemas.openxmlformats.org/officeDocument/2006/math" xmlns:v="urn:schemas-microsoft-com:vml" xmlns:wp14="http://schemas.microsoft.com/office/word/2010/wordprocessingDrawing" xmlns:wp="http://schemas.openxmlformats.org/drawingml/2006/wordprocessingDrawing" xmlns:w10="urn:schemas-microsoft-com:office:word" xmlns:w="http://schemas.openxmlformats.org/wordprocessingml/2006/main" xmlns:w14="http://schemas.microsoft.com/office/word/2010/wordml" xmlns:w15="http://schemas.microsoft.com/office/word/2012/wordml" xmlns:wpg="http://schemas.microsoft.com/office/word/2010/wordprocessingGroup" xmlns:wpi="http://schemas.microsoft.com/office/word/2010/wordprocessingInk" xmlns:wne="http://schemas.microsoft.com/office/word/2006/wordml" xmlns:wps="http://schemas.microsoft.com/office/word/2010/wordprocessingShape" mc:Ignorable="w14 w15 wp14">
+<w:hdr xmlns:wpc="http://schemas.microsoft.com/office/word/2010/wordprocessingCanvas" xmlns:mo="http://schemas.microsoft.com/office/mac/office/2008/main" xmlns:mc="http://schemas.openxmlformats.org/markup-compatibility/2006" xmlns:mv="urn:schemas-microsoft-com:mac:vml" xmlns:o="urn:schemas-microsoft-com:office:office" xmlns:r="http://schemas.openxmlformats.org/officeDocument/2006/relationships" xmlns:m="http://schemas.openxmlformats.org/officeDocument/2006/math" xmlns:v="urn:schemas-microsoft-com:vml" xmlns:wp14="http://schemas.microsoft.com/office/word/2010/wordprocessingDrawing" xmlns:wp="http://schemas.openxmlformats.org/drawingml/2006/wordprocessingDrawing" xmlns:w10="urn:schemas-microsoft-com:office:word" xmlns:w="http://schemas.openxmlformats.org/wordprocessingml/2006/main" xmlns:w14="http://schemas.microsoft.com/office/word/2010/wordml" xmlns:w15="http://schemas.microsoft.com/office/word/2012/wordml" xmlns:wpg="http://schemas.microsoft.com/office/word/2010/wordprocessingGroup" xmlns:wpi="http://schemas.microsoft.com/office/word/2010/wordprocessingInk" xmlns:wne="http://schemas.microsoft.com/office/word/2006/wordml" xmlns:wps="http://schemas.microsoft.com/office/word/2010/wordprocessingShape" mc:Ignorable="w14 w15 wp14">
   <w:p>
     <w:pPr>
       <w:pStyle w:val="En-tte"/>
@@ -7706,8 +8444,8 @@
 </file>
 
 <file path=word/numbering.xml><?xml version="1.0" encoding="utf-8"?>
-<w:numbering xmlns:wpc="http://schemas.microsoft.com/office/word/2010/wordprocessingCanvas" xmlns:mc="http://schemas.openxmlformats.org/markup-compatibility/2006" xmlns:o="urn:schemas-microsoft-com:office:office" xmlns:r="http://schemas.openxmlformats.org/officeDocument/2006/relationships" xmlns:m="http://schemas.openxmlformats.org/officeDocument/2006/math" xmlns:v="urn:schemas-microsoft-com:vml" xmlns:wp14="http://schemas.microsoft.com/office/word/2010/wordprocessingDrawing" xmlns:wp="http://schemas.openxmlformats.org/drawingml/2006/wordprocessingDrawing" xmlns:w10="urn:schemas-microsoft-com:office:word" xmlns:w="http://schemas.openxmlformats.org/wordprocessingml/2006/main" xmlns:w14="http://schemas.microsoft.com/office/word/2010/wordml" xmlns:w15="http://schemas.microsoft.com/office/word/2012/wordml" xmlns:wpg="http://schemas.microsoft.com/office/word/2010/wordprocessingGroup" xmlns:wpi="http://schemas.microsoft.com/office/word/2010/wordprocessingInk" xmlns:wne="http://schemas.microsoft.com/office/word/2006/wordml" xmlns:wps="http://schemas.microsoft.com/office/word/2010/wordprocessingShape" mc:Ignorable="w14 w15 wp14">
-  <w:abstractNum w:abstractNumId="0" w15:restartNumberingAfterBreak="0">
+<w:numbering xmlns:wpc="http://schemas.microsoft.com/office/word/2010/wordprocessingCanvas" xmlns:mo="http://schemas.microsoft.com/office/mac/office/2008/main" xmlns:mc="http://schemas.openxmlformats.org/markup-compatibility/2006" xmlns:mv="urn:schemas-microsoft-com:mac:vml" xmlns:o="urn:schemas-microsoft-com:office:office" xmlns:r="http://schemas.openxmlformats.org/officeDocument/2006/relationships" xmlns:m="http://schemas.openxmlformats.org/officeDocument/2006/math" xmlns:v="urn:schemas-microsoft-com:vml" xmlns:wp14="http://schemas.microsoft.com/office/word/2010/wordprocessingDrawing" xmlns:wp="http://schemas.openxmlformats.org/drawingml/2006/wordprocessingDrawing" xmlns:w10="urn:schemas-microsoft-com:office:word" xmlns:w="http://schemas.openxmlformats.org/wordprocessingml/2006/main" xmlns:w14="http://schemas.microsoft.com/office/word/2010/wordml" xmlns:w15="http://schemas.microsoft.com/office/word/2012/wordml" xmlns:wpg="http://schemas.microsoft.com/office/word/2010/wordprocessingGroup" xmlns:wpi="http://schemas.microsoft.com/office/word/2010/wordprocessingInk" xmlns:wne="http://schemas.microsoft.com/office/word/2006/wordml" xmlns:wps="http://schemas.microsoft.com/office/word/2010/wordprocessingShape" mc:Ignorable="w14 w15 wp14">
+  <w:abstractNum w:abstractNumId="0">
     <w:nsid w:val="FFFFFF1D"/>
     <w:multiLevelType w:val="multilevel"/>
     <w:tmpl w:val="2500F870"/>
@@ -7847,7 +8585,7 @@
       </w:rPr>
     </w:lvl>
   </w:abstractNum>
-  <w:abstractNum w:abstractNumId="1" w15:restartNumberingAfterBreak="0">
+  <w:abstractNum w:abstractNumId="1">
     <w:nsid w:val="FFFFFF88"/>
     <w:multiLevelType w:val="singleLevel"/>
     <w:tmpl w:val="C5B8C7F2"/>
@@ -7865,7 +8603,7 @@
       </w:pPr>
     </w:lvl>
   </w:abstractNum>
-  <w:abstractNum w:abstractNumId="2" w15:restartNumberingAfterBreak="0">
+  <w:abstractNum w:abstractNumId="2">
     <w:nsid w:val="013D2544"/>
     <w:multiLevelType w:val="hybridMultilevel"/>
     <w:tmpl w:val="AB381A4A"/>
@@ -7978,7 +8716,7 @@
       </w:rPr>
     </w:lvl>
   </w:abstractNum>
-  <w:abstractNum w:abstractNumId="3" w15:restartNumberingAfterBreak="0">
+  <w:abstractNum w:abstractNumId="3">
     <w:nsid w:val="02C7470D"/>
     <w:multiLevelType w:val="hybridMultilevel"/>
     <w:tmpl w:val="F4AE3B3A"/>
@@ -8091,7 +8829,7 @@
       </w:rPr>
     </w:lvl>
   </w:abstractNum>
-  <w:abstractNum w:abstractNumId="4" w15:restartNumberingAfterBreak="0">
+  <w:abstractNum w:abstractNumId="4">
     <w:nsid w:val="08573484"/>
     <w:multiLevelType w:val="hybridMultilevel"/>
     <w:tmpl w:val="F876561A"/>
@@ -8204,7 +8942,7 @@
       </w:rPr>
     </w:lvl>
   </w:abstractNum>
-  <w:abstractNum w:abstractNumId="5" w15:restartNumberingAfterBreak="0">
+  <w:abstractNum w:abstractNumId="5">
     <w:nsid w:val="0F7708C8"/>
     <w:multiLevelType w:val="multilevel"/>
     <w:tmpl w:val="446668EE"/>
@@ -8320,7 +9058,7 @@
       </w:rPr>
     </w:lvl>
   </w:abstractNum>
-  <w:abstractNum w:abstractNumId="6" w15:restartNumberingAfterBreak="0">
+  <w:abstractNum w:abstractNumId="6">
     <w:nsid w:val="135A25D8"/>
     <w:multiLevelType w:val="hybridMultilevel"/>
     <w:tmpl w:val="0C06C60C"/>
@@ -8433,7 +9171,7 @@
       </w:rPr>
     </w:lvl>
   </w:abstractNum>
-  <w:abstractNum w:abstractNumId="7" w15:restartNumberingAfterBreak="0">
+  <w:abstractNum w:abstractNumId="7">
     <w:nsid w:val="1D0B6E33"/>
     <w:multiLevelType w:val="hybridMultilevel"/>
     <w:tmpl w:val="F4E22F56"/>
@@ -8546,7 +9284,7 @@
       </w:rPr>
     </w:lvl>
   </w:abstractNum>
-  <w:abstractNum w:abstractNumId="8" w15:restartNumberingAfterBreak="0">
+  <w:abstractNum w:abstractNumId="8">
     <w:nsid w:val="22264F12"/>
     <w:multiLevelType w:val="multilevel"/>
     <w:tmpl w:val="A5925070"/>
@@ -8659,7 +9397,7 @@
       </w:rPr>
     </w:lvl>
   </w:abstractNum>
-  <w:abstractNum w:abstractNumId="9" w15:restartNumberingAfterBreak="0">
+  <w:abstractNum w:abstractNumId="9">
     <w:nsid w:val="24297676"/>
     <w:multiLevelType w:val="hybridMultilevel"/>
     <w:tmpl w:val="CE006714"/>
@@ -8772,7 +9510,7 @@
       </w:rPr>
     </w:lvl>
   </w:abstractNum>
-  <w:abstractNum w:abstractNumId="10" w15:restartNumberingAfterBreak="0">
+  <w:abstractNum w:abstractNumId="10">
     <w:nsid w:val="24DE155A"/>
     <w:multiLevelType w:val="multilevel"/>
     <w:tmpl w:val="B7DADF1E"/>
@@ -8888,7 +9626,7 @@
       </w:rPr>
     </w:lvl>
   </w:abstractNum>
-  <w:abstractNum w:abstractNumId="11" w15:restartNumberingAfterBreak="0">
+  <w:abstractNum w:abstractNumId="11">
     <w:nsid w:val="29706C8E"/>
     <w:multiLevelType w:val="hybridMultilevel"/>
     <w:tmpl w:val="8F1A515E"/>
@@ -9001,7 +9739,7 @@
       </w:rPr>
     </w:lvl>
   </w:abstractNum>
-  <w:abstractNum w:abstractNumId="12" w15:restartNumberingAfterBreak="0">
+  <w:abstractNum w:abstractNumId="12">
     <w:nsid w:val="2A454226"/>
     <w:multiLevelType w:val="multilevel"/>
     <w:tmpl w:val="A5925070"/>
@@ -9114,7 +9852,7 @@
       </w:rPr>
     </w:lvl>
   </w:abstractNum>
-  <w:abstractNum w:abstractNumId="13" w15:restartNumberingAfterBreak="0">
+  <w:abstractNum w:abstractNumId="13">
     <w:nsid w:val="2BAA658E"/>
     <w:multiLevelType w:val="hybridMultilevel"/>
     <w:tmpl w:val="75F0FE4A"/>
@@ -9227,7 +9965,7 @@
       </w:rPr>
     </w:lvl>
   </w:abstractNum>
-  <w:abstractNum w:abstractNumId="14" w15:restartNumberingAfterBreak="0">
+  <w:abstractNum w:abstractNumId="14">
     <w:nsid w:val="30F277F8"/>
     <w:multiLevelType w:val="hybridMultilevel"/>
     <w:tmpl w:val="B22A8774"/>
@@ -9340,7 +10078,7 @@
       </w:rPr>
     </w:lvl>
   </w:abstractNum>
-  <w:abstractNum w:abstractNumId="15" w15:restartNumberingAfterBreak="0">
+  <w:abstractNum w:abstractNumId="15">
     <w:nsid w:val="34D62EF0"/>
     <w:multiLevelType w:val="multilevel"/>
     <w:tmpl w:val="08EA71E6"/>
@@ -9574,7 +10312,7 @@
       </w:rPr>
     </w:lvl>
   </w:abstractNum>
-  <w:abstractNum w:abstractNumId="16" w15:restartNumberingAfterBreak="0">
+  <w:abstractNum w:abstractNumId="16">
     <w:nsid w:val="367F6A45"/>
     <w:multiLevelType w:val="multilevel"/>
     <w:tmpl w:val="446668EE"/>
@@ -9690,7 +10428,7 @@
       </w:rPr>
     </w:lvl>
   </w:abstractNum>
-  <w:abstractNum w:abstractNumId="17" w15:restartNumberingAfterBreak="0">
+  <w:abstractNum w:abstractNumId="17">
     <w:nsid w:val="5C277EC9"/>
     <w:multiLevelType w:val="hybridMultilevel"/>
     <w:tmpl w:val="E5D80D08"/>
@@ -9804,7 +10542,7 @@
       </w:rPr>
     </w:lvl>
   </w:abstractNum>
-  <w:abstractNum w:abstractNumId="18" w15:restartNumberingAfterBreak="0">
+  <w:abstractNum w:abstractNumId="18">
     <w:nsid w:val="5D8B690F"/>
     <w:multiLevelType w:val="hybridMultilevel"/>
     <w:tmpl w:val="5E927300"/>
@@ -9917,7 +10655,7 @@
       </w:rPr>
     </w:lvl>
   </w:abstractNum>
-  <w:abstractNum w:abstractNumId="19" w15:restartNumberingAfterBreak="0">
+  <w:abstractNum w:abstractNumId="19">
     <w:nsid w:val="706366B4"/>
     <w:multiLevelType w:val="hybridMultilevel"/>
     <w:tmpl w:val="357659E0"/>
@@ -10030,7 +10768,7 @@
       </w:rPr>
     </w:lvl>
   </w:abstractNum>
-  <w:abstractNum w:abstractNumId="20" w15:restartNumberingAfterBreak="0">
+  <w:abstractNum w:abstractNumId="20">
     <w:nsid w:val="72573F4B"/>
     <w:multiLevelType w:val="hybridMultilevel"/>
     <w:tmpl w:val="D1E84E60"/>
@@ -10143,7 +10881,7 @@
       </w:rPr>
     </w:lvl>
   </w:abstractNum>
-  <w:abstractNum w:abstractNumId="21" w15:restartNumberingAfterBreak="0">
+  <w:abstractNum w:abstractNumId="21">
     <w:nsid w:val="77C75BFE"/>
     <w:multiLevelType w:val="hybridMultilevel"/>
     <w:tmpl w:val="AE7C66F8"/>
@@ -10256,7 +10994,7 @@
       </w:rPr>
     </w:lvl>
   </w:abstractNum>
-  <w:abstractNum w:abstractNumId="22" w15:restartNumberingAfterBreak="0">
+  <w:abstractNum w:abstractNumId="22">
     <w:nsid w:val="78C4509D"/>
     <w:multiLevelType w:val="hybridMultilevel"/>
     <w:tmpl w:val="1428A9F4"/>
@@ -10370,7 +11108,7 @@
       </w:rPr>
     </w:lvl>
   </w:abstractNum>
-  <w:abstractNum w:abstractNumId="23" w15:restartNumberingAfterBreak="0">
+  <w:abstractNum w:abstractNumId="23">
     <w:nsid w:val="78D97430"/>
     <w:multiLevelType w:val="hybridMultilevel"/>
     <w:tmpl w:val="6AFA9116"/>
@@ -10456,7 +11194,7 @@
       </w:pPr>
     </w:lvl>
   </w:abstractNum>
-  <w:abstractNum w:abstractNumId="24" w15:restartNumberingAfterBreak="0">
+  <w:abstractNum w:abstractNumId="24">
     <w:nsid w:val="79923AC7"/>
     <w:multiLevelType w:val="hybridMultilevel"/>
     <w:tmpl w:val="0F244B56"/>
@@ -10739,7 +11477,7 @@
       </w:pPr>
     </w:pPrDefault>
   </w:docDefaults>
-  <w:latentStyles w:defLockedState="0" w:defUIPriority="99" w:defSemiHidden="0" w:defUnhideWhenUsed="0" w:defQFormat="0" w:count="371">
+  <w:latentStyles w:defLockedState="0" w:defUIPriority="99" w:defSemiHidden="0" w:defUnhideWhenUsed="0" w:defQFormat="0" w:count="380">
     <w:lsdException w:name="Normal" w:uiPriority="0" w:qFormat="1"/>
     <w:lsdException w:name="heading 1" w:uiPriority="0" w:qFormat="1"/>
     <w:lsdException w:name="heading 2" w:semiHidden="1" w:uiPriority="0" w:unhideWhenUsed="1" w:qFormat="1"/>
@@ -11720,7 +12458,7 @@
       <w:szCs w:val="28"/>
     </w:rPr>
   </w:style>
-  <w:style w:type="paragraph" w:styleId="Paragraphedeliste">
+  <w:style w:type="paragraph" w:styleId="Pardeliste">
     <w:name w:val="List Paragraph"/>
     <w:basedOn w:val="Normal"/>
     <w:uiPriority w:val="34"/>
@@ -11856,6 +12594,7 @@
     <w:tblPr>
       <w:tblStyleRowBandSize w:val="1"/>
       <w:tblStyleColBandSize w:val="1"/>
+      <w:tblInd w:w="0" w:type="dxa"/>
       <w:tblBorders>
         <w:top w:val="single" w:sz="4" w:space="0" w:color="B8CCE4" w:themeColor="accent1" w:themeTint="66"/>
         <w:left w:val="single" w:sz="4" w:space="0" w:color="B8CCE4" w:themeColor="accent1" w:themeTint="66"/>
@@ -11864,6 +12603,12 @@
         <w:insideH w:val="single" w:sz="4" w:space="0" w:color="B8CCE4" w:themeColor="accent1" w:themeTint="66"/>
         <w:insideV w:val="single" w:sz="4" w:space="0" w:color="B8CCE4" w:themeColor="accent1" w:themeTint="66"/>
       </w:tblBorders>
+      <w:tblCellMar>
+        <w:top w:w="0" w:type="dxa"/>
+        <w:left w:w="108" w:type="dxa"/>
+        <w:bottom w:w="0" w:type="dxa"/>
+        <w:right w:w="108" w:type="dxa"/>
+      </w:tblCellMar>
     </w:tblPr>
     <w:tblStylePr w:type="firstRow">
       <w:rPr>
@@ -11913,6 +12658,7 @@
     <w:tblPr>
       <w:tblStyleRowBandSize w:val="1"/>
       <w:tblStyleColBandSize w:val="1"/>
+      <w:tblInd w:w="0" w:type="dxa"/>
       <w:tblBorders>
         <w:top w:val="single" w:sz="4" w:space="0" w:color="95B3D7" w:themeColor="accent1" w:themeTint="99"/>
         <w:left w:val="single" w:sz="4" w:space="0" w:color="95B3D7" w:themeColor="accent1" w:themeTint="99"/>
@@ -11921,6 +12667,12 @@
         <w:insideH w:val="single" w:sz="4" w:space="0" w:color="95B3D7" w:themeColor="accent1" w:themeTint="99"/>
         <w:insideV w:val="single" w:sz="4" w:space="0" w:color="95B3D7" w:themeColor="accent1" w:themeTint="99"/>
       </w:tblBorders>
+      <w:tblCellMar>
+        <w:top w:w="0" w:type="dxa"/>
+        <w:left w:w="108" w:type="dxa"/>
+        <w:bottom w:w="0" w:type="dxa"/>
+        <w:right w:w="108" w:type="dxa"/>
+      </w:tblCellMar>
     </w:tblPr>
     <w:tblStylePr w:type="firstRow">
       <w:rPr>
@@ -11987,6 +12739,7 @@
       <w:spacing w:after="0" w:line="240" w:lineRule="auto"/>
     </w:pPr>
     <w:tblPr>
+      <w:tblInd w:w="0" w:type="dxa"/>
       <w:tblBorders>
         <w:top w:val="single" w:sz="4" w:space="0" w:color="auto"/>
         <w:left w:val="single" w:sz="4" w:space="0" w:color="auto"/>
@@ -11995,6 +12748,12 @@
         <w:insideH w:val="single" w:sz="4" w:space="0" w:color="auto"/>
         <w:insideV w:val="single" w:sz="4" w:space="0" w:color="auto"/>
       </w:tblBorders>
+      <w:tblCellMar>
+        <w:top w:w="0" w:type="dxa"/>
+        <w:left w:w="108" w:type="dxa"/>
+        <w:bottom w:w="0" w:type="dxa"/>
+        <w:right w:w="108" w:type="dxa"/>
+      </w:tblCellMar>
     </w:tblPr>
   </w:style>
   <w:style w:type="table" w:styleId="TableauGrille4">
@@ -12008,6 +12767,7 @@
     <w:tblPr>
       <w:tblStyleRowBandSize w:val="1"/>
       <w:tblStyleColBandSize w:val="1"/>
+      <w:tblInd w:w="0" w:type="dxa"/>
       <w:tblBorders>
         <w:top w:val="single" w:sz="4" w:space="0" w:color="666666" w:themeColor="text1" w:themeTint="99"/>
         <w:left w:val="single" w:sz="4" w:space="0" w:color="666666" w:themeColor="text1" w:themeTint="99"/>
@@ -12016,6 +12776,12 @@
         <w:insideH w:val="single" w:sz="4" w:space="0" w:color="666666" w:themeColor="text1" w:themeTint="99"/>
         <w:insideV w:val="single" w:sz="4" w:space="0" w:color="666666" w:themeColor="text1" w:themeTint="99"/>
       </w:tblBorders>
+      <w:tblCellMar>
+        <w:top w:w="0" w:type="dxa"/>
+        <w:left w:w="108" w:type="dxa"/>
+        <w:bottom w:w="0" w:type="dxa"/>
+        <w:right w:w="108" w:type="dxa"/>
+      </w:tblCellMar>
     </w:tblPr>
     <w:tblStylePr w:type="firstRow">
       <w:rPr>
@@ -12084,10 +12850,17 @@
     <w:tblPr>
       <w:tblStyleRowBandSize w:val="1"/>
       <w:tblStyleColBandSize w:val="1"/>
+      <w:tblInd w:w="0" w:type="dxa"/>
       <w:tblBorders>
         <w:top w:val="single" w:sz="4" w:space="0" w:color="7F7F7F" w:themeColor="text1" w:themeTint="80"/>
         <w:bottom w:val="single" w:sz="4" w:space="0" w:color="7F7F7F" w:themeColor="text1" w:themeTint="80"/>
       </w:tblBorders>
+      <w:tblCellMar>
+        <w:top w:w="0" w:type="dxa"/>
+        <w:left w:w="108" w:type="dxa"/>
+        <w:bottom w:w="0" w:type="dxa"/>
+        <w:right w:w="108" w:type="dxa"/>
+      </w:tblCellMar>
     </w:tblPr>
     <w:tblStylePr w:type="firstRow">
       <w:rPr>
@@ -12164,6 +12937,7 @@
     <w:tblPr>
       <w:tblStyleRowBandSize w:val="1"/>
       <w:tblStyleColBandSize w:val="1"/>
+      <w:tblInd w:w="0" w:type="dxa"/>
       <w:tblBorders>
         <w:top w:val="single" w:sz="4" w:space="0" w:color="BFBFBF" w:themeColor="background1" w:themeShade="BF"/>
         <w:left w:val="single" w:sz="4" w:space="0" w:color="BFBFBF" w:themeColor="background1" w:themeShade="BF"/>
@@ -12172,6 +12946,12 @@
         <w:insideH w:val="single" w:sz="4" w:space="0" w:color="BFBFBF" w:themeColor="background1" w:themeShade="BF"/>
         <w:insideV w:val="single" w:sz="4" w:space="0" w:color="BFBFBF" w:themeColor="background1" w:themeShade="BF"/>
       </w:tblBorders>
+      <w:tblCellMar>
+        <w:top w:w="0" w:type="dxa"/>
+        <w:left w:w="108" w:type="dxa"/>
+        <w:bottom w:w="0" w:type="dxa"/>
+        <w:right w:w="108" w:type="dxa"/>
+      </w:tblCellMar>
     </w:tblPr>
     <w:tblStylePr w:type="firstRow">
       <w:rPr>
@@ -12227,6 +13007,7 @@
     <w:tblPr>
       <w:tblStyleRowBandSize w:val="1"/>
       <w:tblStyleColBandSize w:val="1"/>
+      <w:tblInd w:w="0" w:type="dxa"/>
       <w:tblBorders>
         <w:top w:val="single" w:sz="4" w:space="0" w:color="B6DDE8" w:themeColor="accent5" w:themeTint="66"/>
         <w:left w:val="single" w:sz="4" w:space="0" w:color="B6DDE8" w:themeColor="accent5" w:themeTint="66"/>
@@ -12235,6 +13016,12 @@
         <w:insideH w:val="single" w:sz="4" w:space="0" w:color="B6DDE8" w:themeColor="accent5" w:themeTint="66"/>
         <w:insideV w:val="single" w:sz="4" w:space="0" w:color="B6DDE8" w:themeColor="accent5" w:themeTint="66"/>
       </w:tblBorders>
+      <w:tblCellMar>
+        <w:top w:w="0" w:type="dxa"/>
+        <w:left w:w="108" w:type="dxa"/>
+        <w:bottom w:w="0" w:type="dxa"/>
+        <w:right w:w="108" w:type="dxa"/>
+      </w:tblCellMar>
     </w:tblPr>
     <w:tblStylePr w:type="firstRow">
       <w:rPr>
@@ -12284,12 +13071,19 @@
     <w:tblPr>
       <w:tblStyleRowBandSize w:val="1"/>
       <w:tblStyleColBandSize w:val="1"/>
+      <w:tblInd w:w="0" w:type="dxa"/>
       <w:tblBorders>
         <w:top w:val="single" w:sz="2" w:space="0" w:color="95B3D7" w:themeColor="accent1" w:themeTint="99"/>
         <w:bottom w:val="single" w:sz="2" w:space="0" w:color="95B3D7" w:themeColor="accent1" w:themeTint="99"/>
         <w:insideH w:val="single" w:sz="2" w:space="0" w:color="95B3D7" w:themeColor="accent1" w:themeTint="99"/>
         <w:insideV w:val="single" w:sz="2" w:space="0" w:color="95B3D7" w:themeColor="accent1" w:themeTint="99"/>
       </w:tblBorders>
+      <w:tblCellMar>
+        <w:top w:w="0" w:type="dxa"/>
+        <w:left w:w="108" w:type="dxa"/>
+        <w:bottom w:w="0" w:type="dxa"/>
+        <w:right w:w="108" w:type="dxa"/>
+      </w:tblCellMar>
     </w:tblPr>
     <w:tblStylePr w:type="firstRow">
       <w:rPr>
@@ -12641,7 +13435,7 @@
 </file>
 
 <file path=customXml/itemProps1.xml><?xml version="1.0" encoding="utf-8"?>
-<ds:datastoreItem xmlns:ds="http://schemas.openxmlformats.org/officeDocument/2006/customXml" ds:itemID="{AD566F62-C1FF-4EAD-9EE7-95652A132516}">
+<ds:datastoreItem xmlns:ds="http://schemas.openxmlformats.org/officeDocument/2006/customXml" ds:itemID="{F2F7CCA0-5AB0-A740-A873-764ED05E2BCB}">
   <ds:schemaRefs>
     <ds:schemaRef ds:uri="http://schemas.openxmlformats.org/officeDocument/2006/bibliography"/>
   </ds:schemaRefs>

</xml_diff>